<commit_message>
Add new Sln for Table Relations And implement Classes and Db Contex
</commit_message>
<xml_diff>
--- a/Entity Framework Core/SoftUni/03. Entity-Framework-Introduction-Exercises.docx
+++ b/Entity Framework Core/SoftUni/03. Entity-Framework-Introduction-Exercises.docx
@@ -3874,12 +3874,14 @@
         <w:pStyle w:val="Heading3"/>
         <w:rPr>
           <w:noProof/>
+          <w:highlight w:val="yellow"/>
           <w:lang w:val="bg-BG"/>
         </w:rPr>
       </w:pPr>
       <w:r>
         <w:rPr>
           <w:noProof/>
+          <w:highlight w:val="yellow"/>
         </w:rPr>
         <w:t>Hints</w:t>
       </w:r>
@@ -3891,23 +3893,29 @@
         </w:rPr>
       </w:pPr>
       <w:r>
+        <w:rPr>
+          <w:highlight w:val="yellow"/>
+        </w:rPr>
         <w:t xml:space="preserve">Create the address and find the employee with last name </w:t>
       </w:r>
       <w:r>
         <w:rPr>
           <w:noProof/>
+          <w:highlight w:val="yellow"/>
         </w:rPr>
         <w:t>equal to "</w:t>
       </w:r>
       <w:r>
         <w:rPr>
           <w:rStyle w:val="CodeChar"/>
+          <w:highlight w:val="yellow"/>
         </w:rPr>
         <w:t>Nakov</w:t>
       </w:r>
       <w:r>
         <w:rPr>
           <w:noProof/>
+          <w:highlight w:val="yellow"/>
         </w:rPr>
         <w:t>" in order to assign the address to him.</w:t>
       </w:r>
@@ -4141,59 +4149,83 @@
         <w:rPr>
           <w:highlight w:val="yellow"/>
         </w:rPr>
-        <w:t>inclusive).</w:t>
-      </w:r>
-      <w:r>
-        <w:t xml:space="preserve"> Print each employee's </w:t>
-      </w:r>
-      <w:r>
-        <w:rPr>
-          <w:b/>
+        <w:t>inclusive)</w:t>
+      </w:r>
+      <w:r>
+        <w:rPr>
+          <w:highlight w:val="yellow"/>
+        </w:rPr>
+        <w:t xml:space="preserve">. Print each employee's </w:t>
+      </w:r>
+      <w:r>
+        <w:rPr>
+          <w:b/>
+          <w:highlight w:val="yellow"/>
         </w:rPr>
         <w:t>first name</w:t>
       </w:r>
       <w:r>
+        <w:rPr>
+          <w:highlight w:val="yellow"/>
+        </w:rPr>
         <w:t xml:space="preserve">, </w:t>
       </w:r>
       <w:r>
         <w:rPr>
           <w:b/>
+          <w:highlight w:val="yellow"/>
         </w:rPr>
         <w:t xml:space="preserve">last name, manager’s first name </w:t>
       </w:r>
       <w:r>
+        <w:rPr>
+          <w:highlight w:val="yellow"/>
+        </w:rPr>
         <w:t>and</w:t>
       </w:r>
       <w:r>
         <w:rPr>
           <w:b/>
+          <w:highlight w:val="yellow"/>
         </w:rPr>
         <w:t xml:space="preserve"> last name. </w:t>
       </w:r>
       <w:r>
+        <w:rPr>
+          <w:highlight w:val="yellow"/>
+        </w:rPr>
         <w:t xml:space="preserve">Then return </w:t>
       </w:r>
       <w:r>
         <w:rPr>
           <w:b/>
+          <w:highlight w:val="yellow"/>
         </w:rPr>
         <w:t>all</w:t>
       </w:r>
       <w:r>
+        <w:rPr>
+          <w:highlight w:val="yellow"/>
+        </w:rPr>
         <w:t xml:space="preserve"> of their </w:t>
       </w:r>
       <w:r>
         <w:rPr>
           <w:b/>
+          <w:highlight w:val="yellow"/>
         </w:rPr>
         <w:t>projects</w:t>
       </w:r>
       <w:r>
+        <w:rPr>
+          <w:highlight w:val="yellow"/>
+        </w:rPr>
         <w:t xml:space="preserve"> in the format </w:t>
       </w:r>
       <w:r>
         <w:rPr>
           <w:noProof/>
+          <w:highlight w:val="yellow"/>
         </w:rPr>
         <w:t>"--&lt;</w:t>
       </w:r>
@@ -4201,12 +4233,14 @@
         <w:rPr>
           <w:b/>
           <w:noProof/>
+          <w:highlight w:val="yellow"/>
         </w:rPr>
         <w:t>ProjectName</w:t>
       </w:r>
       <w:r>
         <w:rPr>
           <w:noProof/>
+          <w:highlight w:val="yellow"/>
         </w:rPr>
         <w:t>&gt; - &lt;</w:t>
       </w:r>
@@ -4214,12 +4248,14 @@
         <w:rPr>
           <w:b/>
           <w:noProof/>
+          <w:highlight w:val="yellow"/>
         </w:rPr>
         <w:t>StartDate</w:t>
       </w:r>
       <w:r>
         <w:rPr>
           <w:noProof/>
+          <w:highlight w:val="yellow"/>
         </w:rPr>
         <w:t>&gt; - &lt;</w:t>
       </w:r>
@@ -4227,12 +4263,14 @@
         <w:rPr>
           <w:b/>
           <w:noProof/>
+          <w:highlight w:val="yellow"/>
         </w:rPr>
         <w:t>EndDate</w:t>
       </w:r>
       <w:r>
         <w:rPr>
           <w:noProof/>
+          <w:highlight w:val="yellow"/>
         </w:rPr>
         <w:t xml:space="preserve">&gt;", each on a </w:t>
       </w:r>
@@ -4240,12 +4278,14 @@
         <w:rPr>
           <w:b/>
           <w:noProof/>
+          <w:highlight w:val="yellow"/>
         </w:rPr>
         <w:t>new</w:t>
       </w:r>
       <w:r>
         <w:rPr>
           <w:noProof/>
+          <w:highlight w:val="yellow"/>
         </w:rPr>
         <w:t xml:space="preserve"> </w:t>
       </w:r>
@@ -4253,15 +4293,20 @@
         <w:rPr>
           <w:b/>
           <w:noProof/>
+          <w:highlight w:val="yellow"/>
         </w:rPr>
         <w:t>row</w:t>
       </w:r>
       <w:r>
+        <w:rPr>
+          <w:highlight w:val="yellow"/>
+        </w:rPr>
         <w:t xml:space="preserve">. If a project has no end date, print </w:t>
       </w:r>
       <w:r>
         <w:rPr>
           <w:noProof/>
+          <w:highlight w:val="yellow"/>
         </w:rPr>
         <w:t>"</w:t>
       </w:r>
@@ -4269,17 +4314,17 @@
         <w:rPr>
           <w:b/>
           <w:noProof/>
+          <w:highlight w:val="yellow"/>
         </w:rPr>
         <w:t>not finished</w:t>
       </w:r>
       <w:r>
         <w:rPr>
           <w:noProof/>
+          <w:highlight w:val="yellow"/>
         </w:rPr>
         <w:t>" instead.</w:t>
       </w:r>
-      <w:bookmarkStart w:id="43" w:name="_GoBack"/>
-      <w:bookmarkEnd w:id="43"/>
     </w:p>
     <w:bookmarkEnd w:id="41"/>
     <w:bookmarkEnd w:id="42"/>
@@ -4291,43 +4336,56 @@
         </w:rPr>
       </w:pPr>
       <w:r>
+        <w:rPr>
+          <w:highlight w:val="yellow"/>
+        </w:rPr>
         <w:t>Constraints</w:t>
       </w:r>
     </w:p>
     <w:p>
       <w:pPr>
         <w:rPr>
+          <w:highlight w:val="yellow"/>
           <w:lang w:val="bg-BG"/>
         </w:rPr>
       </w:pPr>
       <w:r>
+        <w:rPr>
+          <w:highlight w:val="yellow"/>
+        </w:rPr>
         <w:t xml:space="preserve">Use date format: </w:t>
       </w:r>
       <w:r>
         <w:rPr>
           <w:noProof/>
+          <w:highlight w:val="yellow"/>
         </w:rPr>
         <w:t>"</w:t>
       </w:r>
-      <w:bookmarkStart w:id="44" w:name="OLE_LINK66"/>
-      <w:bookmarkStart w:id="45" w:name="OLE_LINK67"/>
-      <w:bookmarkStart w:id="46" w:name="OLE_LINK68"/>
+      <w:bookmarkStart w:id="43" w:name="OLE_LINK66"/>
+      <w:bookmarkStart w:id="44" w:name="OLE_LINK67"/>
+      <w:bookmarkStart w:id="45" w:name="OLE_LINK68"/>
       <w:r>
         <w:rPr>
           <w:rStyle w:val="CodeChar"/>
+          <w:highlight w:val="yellow"/>
         </w:rPr>
         <w:t>M/d/yyyy h:mm:ss tt</w:t>
       </w:r>
+      <w:bookmarkEnd w:id="43"/>
       <w:bookmarkEnd w:id="44"/>
       <w:bookmarkEnd w:id="45"/>
-      <w:bookmarkEnd w:id="46"/>
-      <w:r>
-        <w:rPr>
-          <w:noProof/>
+      <w:r>
+        <w:rPr>
+          <w:noProof/>
+          <w:highlight w:val="yellow"/>
         </w:rPr>
         <w:t>"</w:t>
       </w:r>
       <w:r>
+        <w:rPr>
+          <w:highlight w:val="yellow"/>
+        </w:rPr>
         <w:t>.</w:t>
       </w:r>
     </w:p>
@@ -4335,11 +4393,15 @@
       <w:pPr>
         <w:pStyle w:val="Heading3"/>
         <w:rPr>
+          <w:highlight w:val="yellow"/>
           <w:lang w:val="bg-BG"/>
         </w:rPr>
       </w:pPr>
-      <w:bookmarkStart w:id="47" w:name="OLE_LINK44"/>
-      <w:r>
+      <w:bookmarkStart w:id="46" w:name="OLE_LINK44"/>
+      <w:r>
+        <w:rPr>
+          <w:highlight w:val="yellow"/>
+        </w:rPr>
         <w:lastRenderedPageBreak/>
         <w:t>Example</w:t>
       </w:r>
@@ -4363,10 +4425,14 @@
           <w:p>
             <w:pPr>
               <w:pStyle w:val="Code"/>
+              <w:rPr>
+                <w:highlight w:val="yellow"/>
+              </w:rPr>
             </w:pPr>
             <w:r>
               <w:rPr>
                 <w:rFonts w:asciiTheme="minorHAnsi" w:hAnsiTheme="minorHAnsi" w:cstheme="minorHAnsi"/>
+                <w:highlight w:val="yellow"/>
               </w:rPr>
               <w:t>Output</w:t>
             </w:r>
@@ -4383,11 +4449,13 @@
               <w:pStyle w:val="Code"/>
               <w:rPr>
                 <w:b w:val="0"/>
+                <w:highlight w:val="yellow"/>
               </w:rPr>
             </w:pPr>
             <w:r>
               <w:rPr>
                 <w:b w:val="0"/>
+                <w:highlight w:val="yellow"/>
               </w:rPr>
               <w:t>Guy Gilbert – Manager: Jo Brown</w:t>
             </w:r>
@@ -4404,18 +4472,20 @@
               <w:pStyle w:val="Code"/>
               <w:rPr>
                 <w:b w:val="0"/>
+                <w:highlight w:val="yellow"/>
               </w:rPr>
             </w:pPr>
-            <w:bookmarkStart w:id="48" w:name="OLE_LINK69"/>
-            <w:bookmarkStart w:id="49" w:name="OLE_LINK70"/>
+            <w:bookmarkStart w:id="47" w:name="OLE_LINK69"/>
+            <w:bookmarkStart w:id="48" w:name="OLE_LINK70"/>
             <w:r>
               <w:rPr>
                 <w:b w:val="0"/>
+                <w:highlight w:val="yellow"/>
               </w:rPr>
               <w:t>--Half-Finger Gloves - 6/1/2002 12:00:00 AM - 6/1/2003 12:00:00 AM</w:t>
             </w:r>
+            <w:bookmarkEnd w:id="47"/>
             <w:bookmarkEnd w:id="48"/>
-            <w:bookmarkEnd w:id="49"/>
           </w:p>
         </w:tc>
       </w:tr>
@@ -4429,11 +4499,13 @@
               <w:pStyle w:val="Code"/>
               <w:rPr>
                 <w:b w:val="0"/>
+                <w:highlight w:val="yellow"/>
               </w:rPr>
             </w:pPr>
             <w:r>
               <w:rPr>
                 <w:b w:val="0"/>
+                <w:highlight w:val="yellow"/>
               </w:rPr>
               <w:t>--Racing Socks - 11/22/2005 12:00:00 AM - not finished</w:t>
             </w:r>
@@ -4450,11 +4522,13 @@
               <w:pStyle w:val="Code"/>
               <w:rPr>
                 <w:b w:val="0"/>
+                <w:highlight w:val="yellow"/>
               </w:rPr>
             </w:pPr>
             <w:r>
               <w:rPr>
                 <w:b w:val="0"/>
+                <w:highlight w:val="yellow"/>
               </w:rPr>
               <w:t>…</w:t>
             </w:r>
@@ -4473,16 +4547,21 @@
       <w:pPr>
         <w:pStyle w:val="Heading2"/>
         <w:rPr>
+          <w:highlight w:val="yellow"/>
           <w:lang w:val="bg-BG"/>
         </w:rPr>
       </w:pPr>
       <w:r>
+        <w:rPr>
+          <w:highlight w:val="yellow"/>
+        </w:rPr>
         <w:t>Addresses by Town</w:t>
       </w:r>
     </w:p>
     <w:p>
       <w:pPr>
         <w:rPr>
+          <w:highlight w:val="yellow"/>
           <w:lang w:val="bg-BG"/>
         </w:rPr>
       </w:pPr>
@@ -4490,14 +4569,18 @@
         <w:rPr>
           <w:b/>
           <w:noProof/>
+          <w:highlight w:val="yellow"/>
         </w:rPr>
         <w:t>NOTE</w:t>
       </w:r>
       <w:r>
+        <w:rPr>
+          <w:highlight w:val="yellow"/>
+        </w:rPr>
         <w:t xml:space="preserve">: You will need method </w:t>
       </w:r>
-      <w:bookmarkStart w:id="50" w:name="OLE_LINK71"/>
-      <w:bookmarkStart w:id="51" w:name="OLE_LINK72"/>
+      <w:bookmarkStart w:id="49" w:name="OLE_LINK71"/>
+      <w:bookmarkStart w:id="50" w:name="OLE_LINK72"/>
       <w:r>
         <w:rPr>
           <w:rFonts w:ascii="Consolas" w:hAnsi="Consolas" w:cs="Consolas"/>
@@ -4505,6 +4588,7 @@
           <w:color w:val="0000FF"/>
           <w:sz w:val="19"/>
           <w:szCs w:val="19"/>
+          <w:highlight w:val="yellow"/>
         </w:rPr>
         <w:t>public static</w:t>
       </w:r>
@@ -4515,6 +4599,7 @@
           <w:color w:val="000000"/>
           <w:sz w:val="19"/>
           <w:szCs w:val="19"/>
+          <w:highlight w:val="yellow"/>
         </w:rPr>
         <w:t xml:space="preserve"> </w:t>
       </w:r>
@@ -4525,6 +4610,7 @@
           <w:color w:val="0000FF"/>
           <w:sz w:val="19"/>
           <w:szCs w:val="19"/>
+          <w:highlight w:val="yellow"/>
         </w:rPr>
         <w:t>string</w:t>
       </w:r>
@@ -4535,6 +4621,7 @@
           <w:color w:val="000000"/>
           <w:sz w:val="19"/>
           <w:szCs w:val="19"/>
+          <w:highlight w:val="yellow"/>
         </w:rPr>
         <w:t xml:space="preserve"> GetAddressesByTown(</w:t>
       </w:r>
@@ -4545,6 +4632,7 @@
           <w:color w:val="2C9FA2"/>
           <w:sz w:val="19"/>
           <w:szCs w:val="19"/>
+          <w:highlight w:val="yellow"/>
         </w:rPr>
         <w:t xml:space="preserve">SoftUniContext </w:t>
       </w:r>
@@ -4555,11 +4643,12 @@
           <w:color w:val="000000"/>
           <w:sz w:val="19"/>
           <w:szCs w:val="19"/>
+          <w:highlight w:val="yellow"/>
         </w:rPr>
         <w:t>context)</w:t>
       </w:r>
+      <w:bookmarkEnd w:id="49"/>
       <w:bookmarkEnd w:id="50"/>
-      <w:bookmarkEnd w:id="51"/>
       <w:r>
         <w:rPr>
           <w:rFonts w:ascii="Consolas" w:hAnsi="Consolas" w:cs="Consolas"/>
@@ -4567,6 +4656,7 @@
           <w:color w:val="000000"/>
           <w:sz w:val="19"/>
           <w:szCs w:val="19"/>
+          <w:highlight w:val="yellow"/>
         </w:rPr>
         <w:t xml:space="preserve"> and </w:t>
       </w:r>
@@ -4577,6 +4667,7 @@
           <w:color w:val="0000FF"/>
           <w:sz w:val="19"/>
           <w:szCs w:val="19"/>
+          <w:highlight w:val="yellow"/>
         </w:rPr>
         <w:t>public</w:t>
       </w:r>
@@ -4587,6 +4678,7 @@
           <w:color w:val="000000"/>
           <w:sz w:val="19"/>
           <w:szCs w:val="19"/>
+          <w:highlight w:val="yellow"/>
         </w:rPr>
         <w:t xml:space="preserve"> </w:t>
       </w:r>
@@ -4597,16 +4689,21 @@
           <w:color w:val="2C9FA2"/>
           <w:sz w:val="19"/>
           <w:szCs w:val="19"/>
+          <w:highlight w:val="yellow"/>
         </w:rPr>
         <w:t>StartUp</w:t>
       </w:r>
       <w:r>
         <w:rPr>
           <w:noProof/>
+          <w:highlight w:val="yellow"/>
         </w:rPr>
         <w:t xml:space="preserve"> </w:t>
       </w:r>
       <w:r>
+        <w:rPr>
+          <w:highlight w:val="yellow"/>
+        </w:rPr>
         <w:t xml:space="preserve">class. </w:t>
       </w:r>
     </w:p>
@@ -4614,117 +4711,161 @@
       <w:pPr>
         <w:spacing w:before="0" w:after="200"/>
         <w:rPr>
+          <w:highlight w:val="yellow"/>
           <w:lang w:val="bg-BG"/>
         </w:rPr>
       </w:pPr>
-      <w:bookmarkStart w:id="52" w:name="OLE_LINK73"/>
-      <w:bookmarkStart w:id="53" w:name="OLE_LINK74"/>
-      <w:bookmarkEnd w:id="47"/>
-      <w:r>
+      <w:bookmarkStart w:id="51" w:name="OLE_LINK73"/>
+      <w:bookmarkStart w:id="52" w:name="OLE_LINK74"/>
+      <w:bookmarkEnd w:id="46"/>
+      <w:r>
+        <w:rPr>
+          <w:highlight w:val="yellow"/>
+        </w:rPr>
         <w:t xml:space="preserve">Find all addresses, </w:t>
       </w:r>
       <w:r>
         <w:rPr>
           <w:b/>
+          <w:highlight w:val="yellow"/>
         </w:rPr>
         <w:t>ordered</w:t>
       </w:r>
       <w:r>
+        <w:rPr>
+          <w:highlight w:val="yellow"/>
+        </w:rPr>
         <w:t xml:space="preserve"> by the </w:t>
       </w:r>
       <w:r>
         <w:rPr>
           <w:b/>
+          <w:highlight w:val="yellow"/>
         </w:rPr>
         <w:t>number of employees</w:t>
       </w:r>
       <w:r>
+        <w:rPr>
+          <w:highlight w:val="yellow"/>
+        </w:rPr>
         <w:t xml:space="preserve"> who live there </w:t>
       </w:r>
       <w:r>
         <w:rPr>
           <w:noProof/>
+          <w:highlight w:val="yellow"/>
         </w:rPr>
         <w:t>(</w:t>
       </w:r>
       <w:r>
         <w:rPr>
           <w:b/>
+          <w:highlight w:val="yellow"/>
         </w:rPr>
         <w:t>descending</w:t>
       </w:r>
       <w:r>
+        <w:rPr>
+          <w:highlight w:val="yellow"/>
+        </w:rPr>
         <w:t xml:space="preserve">), then by </w:t>
       </w:r>
       <w:r>
         <w:rPr>
           <w:b/>
+          <w:highlight w:val="yellow"/>
         </w:rPr>
         <w:t>town name</w:t>
       </w:r>
       <w:r>
+        <w:rPr>
+          <w:highlight w:val="yellow"/>
+        </w:rPr>
         <w:t xml:space="preserve"> </w:t>
       </w:r>
       <w:r>
         <w:rPr>
           <w:noProof/>
+          <w:highlight w:val="yellow"/>
         </w:rPr>
         <w:t>(</w:t>
       </w:r>
       <w:r>
         <w:rPr>
           <w:b/>
+          <w:highlight w:val="yellow"/>
         </w:rPr>
         <w:t>ascending</w:t>
       </w:r>
       <w:r>
+        <w:rPr>
+          <w:highlight w:val="yellow"/>
+        </w:rPr>
         <w:t xml:space="preserve">), and finally by </w:t>
       </w:r>
       <w:r>
         <w:rPr>
           <w:b/>
+          <w:highlight w:val="yellow"/>
         </w:rPr>
         <w:t>address</w:t>
       </w:r>
       <w:r>
+        <w:rPr>
+          <w:highlight w:val="yellow"/>
+        </w:rPr>
         <w:t xml:space="preserve"> </w:t>
       </w:r>
       <w:r>
         <w:rPr>
           <w:b/>
+          <w:highlight w:val="yellow"/>
         </w:rPr>
         <w:t>text</w:t>
       </w:r>
       <w:r>
+        <w:rPr>
+          <w:highlight w:val="yellow"/>
+        </w:rPr>
         <w:t xml:space="preserve"> </w:t>
       </w:r>
       <w:r>
         <w:rPr>
           <w:noProof/>
+          <w:highlight w:val="yellow"/>
         </w:rPr>
         <w:t>(</w:t>
       </w:r>
       <w:r>
         <w:rPr>
           <w:b/>
+          <w:highlight w:val="yellow"/>
         </w:rPr>
         <w:t>ascending</w:t>
       </w:r>
       <w:r>
+        <w:rPr>
+          <w:highlight w:val="yellow"/>
+        </w:rPr>
         <w:t xml:space="preserve">). Take only the </w:t>
       </w:r>
       <w:r>
         <w:rPr>
           <w:b/>
+          <w:highlight w:val="yellow"/>
         </w:rPr>
         <w:t>first 10 addresses</w:t>
       </w:r>
       <w:r>
+        <w:rPr>
+          <w:highlight w:val="yellow"/>
+        </w:rPr>
         <w:t xml:space="preserve">. For each address return it in the format </w:t>
       </w:r>
       <w:r>
         <w:rPr>
           <w:noProof/>
+          <w:highlight w:val="yellow"/>
         </w:rPr>
         <w:t>"&lt;</w:t>
       </w:r>
@@ -4732,12 +4873,14 @@
         <w:rPr>
           <w:b/>
           <w:noProof/>
+          <w:highlight w:val="yellow"/>
         </w:rPr>
         <w:t>AddressText</w:t>
       </w:r>
       <w:r>
         <w:rPr>
           <w:noProof/>
+          <w:highlight w:val="yellow"/>
         </w:rPr>
         <w:t>&gt;, &lt;</w:t>
       </w:r>
@@ -4745,12 +4888,14 @@
         <w:rPr>
           <w:b/>
           <w:noProof/>
+          <w:highlight w:val="yellow"/>
         </w:rPr>
         <w:t>TownName</w:t>
       </w:r>
       <w:r>
         <w:rPr>
           <w:noProof/>
+          <w:highlight w:val="yellow"/>
         </w:rPr>
         <w:t>&gt; - &lt;</w:t>
       </w:r>
@@ -4758,12 +4903,14 @@
         <w:rPr>
           <w:b/>
           <w:noProof/>
+          <w:highlight w:val="yellow"/>
         </w:rPr>
         <w:t>EmployeeCount</w:t>
       </w:r>
       <w:r>
         <w:rPr>
           <w:noProof/>
+          <w:highlight w:val="yellow"/>
         </w:rPr>
         <w:t>&gt; employees"</w:t>
       </w:r>
@@ -4772,13 +4919,17 @@
       <w:pPr>
         <w:pStyle w:val="Heading3"/>
         <w:rPr>
+          <w:highlight w:val="yellow"/>
           <w:lang w:val="bg-BG"/>
         </w:rPr>
       </w:pPr>
-      <w:bookmarkStart w:id="54" w:name="OLE_LINK45"/>
+      <w:bookmarkStart w:id="53" w:name="OLE_LINK45"/>
+      <w:bookmarkEnd w:id="51"/>
       <w:bookmarkEnd w:id="52"/>
-      <w:bookmarkEnd w:id="53"/>
-      <w:r>
+      <w:r>
+        <w:rPr>
+          <w:highlight w:val="yellow"/>
+        </w:rPr>
         <w:t>Example</w:t>
       </w:r>
     </w:p>
@@ -4803,11 +4954,13 @@
               <w:pStyle w:val="Code"/>
               <w:rPr>
                 <w:rFonts w:asciiTheme="minorHAnsi" w:hAnsiTheme="minorHAnsi" w:cstheme="minorHAnsi"/>
+                <w:highlight w:val="yellow"/>
               </w:rPr>
             </w:pPr>
             <w:r>
               <w:rPr>
                 <w:rFonts w:asciiTheme="minorHAnsi" w:hAnsiTheme="minorHAnsi" w:cstheme="minorHAnsi"/>
+                <w:highlight w:val="yellow"/>
               </w:rPr>
               <w:t>Output</w:t>
             </w:r>
@@ -4824,11 +4977,13 @@
               <w:pStyle w:val="Code"/>
               <w:rPr>
                 <w:b w:val="0"/>
+                <w:highlight w:val="yellow"/>
               </w:rPr>
             </w:pPr>
             <w:r>
               <w:rPr>
                 <w:b w:val="0"/>
+                <w:highlight w:val="yellow"/>
               </w:rPr>
               <w:t>163 Nishava Str, ent A, apt. 1, Sofia - 3 employees</w:t>
             </w:r>
@@ -4850,6 +5005,7 @@
             <w:r>
               <w:rPr>
                 <w:b w:val="0"/>
+                <w:highlight w:val="yellow"/>
               </w:rPr>
               <w:t>7726 Driftwood Drive, Monroe - 2 employees</w:t>
             </w:r>
@@ -4882,13 +5038,17 @@
       <w:pPr>
         <w:pStyle w:val="Heading2"/>
         <w:rPr>
+          <w:highlight w:val="yellow"/>
           <w:lang w:val="bg-BG"/>
         </w:rPr>
       </w:pPr>
       <w:r>
+        <w:rPr>
+          <w:highlight w:val="yellow"/>
+        </w:rPr>
         <w:t>Employee 147</w:t>
       </w:r>
-      <w:bookmarkEnd w:id="54"/>
+      <w:bookmarkEnd w:id="53"/>
     </w:p>
     <w:p>
       <w:pPr>
@@ -4900,14 +5060,18 @@
         <w:rPr>
           <w:b/>
           <w:noProof/>
+          <w:highlight w:val="yellow"/>
         </w:rPr>
         <w:t>NOTE</w:t>
       </w:r>
       <w:r>
+        <w:rPr>
+          <w:highlight w:val="yellow"/>
+        </w:rPr>
         <w:t xml:space="preserve">: You will need method </w:t>
       </w:r>
-      <w:bookmarkStart w:id="55" w:name="OLE_LINK77"/>
-      <w:bookmarkStart w:id="56" w:name="OLE_LINK78"/>
+      <w:bookmarkStart w:id="54" w:name="OLE_LINK77"/>
+      <w:bookmarkStart w:id="55" w:name="OLE_LINK78"/>
       <w:r>
         <w:rPr>
           <w:rFonts w:ascii="Consolas" w:hAnsi="Consolas" w:cs="Consolas"/>
@@ -4915,6 +5079,7 @@
           <w:color w:val="0000FF"/>
           <w:sz w:val="19"/>
           <w:szCs w:val="19"/>
+          <w:highlight w:val="yellow"/>
         </w:rPr>
         <w:t>public static</w:t>
       </w:r>
@@ -4925,6 +5090,7 @@
           <w:color w:val="000000"/>
           <w:sz w:val="19"/>
           <w:szCs w:val="19"/>
+          <w:highlight w:val="yellow"/>
         </w:rPr>
         <w:t xml:space="preserve"> </w:t>
       </w:r>
@@ -4935,6 +5101,7 @@
           <w:color w:val="0000FF"/>
           <w:sz w:val="19"/>
           <w:szCs w:val="19"/>
+          <w:highlight w:val="yellow"/>
         </w:rPr>
         <w:t>string</w:t>
       </w:r>
@@ -4945,6 +5112,7 @@
           <w:color w:val="000000"/>
           <w:sz w:val="19"/>
           <w:szCs w:val="19"/>
+          <w:highlight w:val="yellow"/>
         </w:rPr>
         <w:t xml:space="preserve"> GetEmployee147(</w:t>
       </w:r>
@@ -4955,6 +5123,7 @@
           <w:color w:val="2C9FA2"/>
           <w:sz w:val="19"/>
           <w:szCs w:val="19"/>
+          <w:highlight w:val="yellow"/>
         </w:rPr>
         <w:t xml:space="preserve">SoftUniContext </w:t>
       </w:r>
@@ -4965,11 +5134,12 @@
           <w:color w:val="000000"/>
           <w:sz w:val="19"/>
           <w:szCs w:val="19"/>
+          <w:highlight w:val="yellow"/>
         </w:rPr>
         <w:t xml:space="preserve">context) </w:t>
       </w:r>
+      <w:bookmarkEnd w:id="54"/>
       <w:bookmarkEnd w:id="55"/>
-      <w:bookmarkEnd w:id="56"/>
       <w:r>
         <w:rPr>
           <w:rFonts w:ascii="Consolas" w:hAnsi="Consolas" w:cs="Consolas"/>
@@ -4977,6 +5147,7 @@
           <w:color w:val="000000"/>
           <w:sz w:val="19"/>
           <w:szCs w:val="19"/>
+          <w:highlight w:val="yellow"/>
         </w:rPr>
         <w:t xml:space="preserve">and </w:t>
       </w:r>
@@ -4987,6 +5158,7 @@
           <w:color w:val="0000FF"/>
           <w:sz w:val="19"/>
           <w:szCs w:val="19"/>
+          <w:highlight w:val="yellow"/>
         </w:rPr>
         <w:t>public</w:t>
       </w:r>
@@ -4997,6 +5169,7 @@
           <w:color w:val="000000"/>
           <w:sz w:val="19"/>
           <w:szCs w:val="19"/>
+          <w:highlight w:val="yellow"/>
         </w:rPr>
         <w:t xml:space="preserve"> </w:t>
       </w:r>
@@ -5007,17 +5180,25 @@
           <w:color w:val="2C9FA2"/>
           <w:sz w:val="19"/>
           <w:szCs w:val="19"/>
+          <w:highlight w:val="yellow"/>
         </w:rPr>
         <w:t>StartUp</w:t>
       </w:r>
       <w:r>
         <w:rPr>
           <w:noProof/>
+          <w:highlight w:val="yellow"/>
         </w:rPr>
         <w:t xml:space="preserve"> </w:t>
       </w:r>
       <w:r>
-        <w:t xml:space="preserve">class. </w:t>
+        <w:rPr>
+          <w:highlight w:val="yellow"/>
+        </w:rPr>
+        <w:t>class.</w:t>
+      </w:r>
+      <w:r>
+        <w:t xml:space="preserve"> </w:t>
       </w:r>
     </w:p>
     <w:p>
@@ -5027,105 +5208,158 @@
           <w:lang w:val="bg-BG"/>
         </w:rPr>
       </w:pPr>
-      <w:bookmarkStart w:id="57" w:name="OLE_LINK79"/>
-      <w:bookmarkStart w:id="58" w:name="OLE_LINK80"/>
-      <w:r>
+      <w:bookmarkStart w:id="56" w:name="OLE_LINK79"/>
+      <w:bookmarkStart w:id="57" w:name="OLE_LINK80"/>
+      <w:r>
+        <w:rPr>
+          <w:highlight w:val="yellow"/>
+        </w:rPr>
         <w:t xml:space="preserve">Get the </w:t>
       </w:r>
       <w:r>
         <w:rPr>
           <w:b/>
-        </w:rPr>
-        <w:t>employee with id 147.</w:t>
-      </w:r>
-      <w:r>
-        <w:t xml:space="preserve"> Return only his/her </w:t>
-      </w:r>
-      <w:r>
-        <w:rPr>
-          <w:b/>
+          <w:highlight w:val="yellow"/>
+        </w:rPr>
+        <w:t>employee with id 147</w:t>
+      </w:r>
+      <w:r>
+        <w:rPr>
+          <w:b/>
+        </w:rPr>
+        <w:t>.</w:t>
+      </w:r>
+      <w:r>
+        <w:t xml:space="preserve"> </w:t>
+      </w:r>
+      <w:r>
+        <w:rPr>
+          <w:highlight w:val="yellow"/>
+        </w:rPr>
+        <w:t xml:space="preserve">Return only his/her </w:t>
+      </w:r>
+      <w:r>
+        <w:rPr>
+          <w:b/>
+          <w:highlight w:val="yellow"/>
         </w:rPr>
         <w:t>first name</w:t>
       </w:r>
       <w:r>
+        <w:rPr>
+          <w:highlight w:val="yellow"/>
+        </w:rPr>
         <w:t xml:space="preserve">, </w:t>
       </w:r>
       <w:r>
         <w:rPr>
           <w:b/>
+          <w:highlight w:val="yellow"/>
         </w:rPr>
         <w:t>last name</w:t>
       </w:r>
       <w:r>
+        <w:rPr>
+          <w:highlight w:val="yellow"/>
+        </w:rPr>
         <w:t xml:space="preserve">, </w:t>
       </w:r>
       <w:r>
         <w:rPr>
           <w:b/>
+          <w:highlight w:val="yellow"/>
         </w:rPr>
         <w:t>job title</w:t>
       </w:r>
       <w:r>
+        <w:rPr>
+          <w:highlight w:val="yellow"/>
+        </w:rPr>
         <w:t xml:space="preserve"> and </w:t>
       </w:r>
       <w:r>
         <w:rPr>
           <w:b/>
+          <w:highlight w:val="yellow"/>
         </w:rPr>
         <w:t>projects</w:t>
       </w:r>
       <w:r>
+        <w:rPr>
+          <w:highlight w:val="yellow"/>
+        </w:rPr>
         <w:t xml:space="preserve"> </w:t>
       </w:r>
       <w:r>
         <w:rPr>
           <w:noProof/>
+          <w:highlight w:val="yellow"/>
         </w:rPr>
         <w:t>(</w:t>
       </w:r>
       <w:r>
+        <w:rPr>
+          <w:highlight w:val="yellow"/>
+        </w:rPr>
         <w:t xml:space="preserve">print only their names). The projects should be </w:t>
       </w:r>
       <w:r>
         <w:rPr>
           <w:b/>
+          <w:highlight w:val="yellow"/>
         </w:rPr>
         <w:t>ordered</w:t>
       </w:r>
       <w:r>
+        <w:rPr>
+          <w:highlight w:val="yellow"/>
+        </w:rPr>
         <w:t xml:space="preserve"> </w:t>
       </w:r>
       <w:r>
         <w:rPr>
           <w:b/>
+          <w:highlight w:val="yellow"/>
         </w:rPr>
         <w:t>by</w:t>
       </w:r>
       <w:r>
+        <w:rPr>
+          <w:highlight w:val="yellow"/>
+        </w:rPr>
         <w:t xml:space="preserve"> </w:t>
       </w:r>
       <w:r>
         <w:rPr>
           <w:b/>
+          <w:highlight w:val="yellow"/>
         </w:rPr>
         <w:t>name</w:t>
       </w:r>
       <w:r>
+        <w:rPr>
+          <w:highlight w:val="yellow"/>
+        </w:rPr>
         <w:t xml:space="preserve"> </w:t>
       </w:r>
       <w:r>
         <w:rPr>
           <w:noProof/>
+          <w:highlight w:val="yellow"/>
         </w:rPr>
         <w:t>(</w:t>
       </w:r>
       <w:r>
         <w:rPr>
           <w:b/>
+          <w:highlight w:val="yellow"/>
         </w:rPr>
         <w:t>ascending</w:t>
       </w:r>
       <w:r>
+        <w:rPr>
+          <w:highlight w:val="yellow"/>
+        </w:rPr>
         <w:t>). Format of the output.</w:t>
       </w:r>
     </w:p>
@@ -5133,13 +5367,17 @@
       <w:pPr>
         <w:pStyle w:val="Heading3"/>
         <w:rPr>
+          <w:highlight w:val="yellow"/>
           <w:lang w:val="bg-BG"/>
         </w:rPr>
       </w:pPr>
-      <w:bookmarkStart w:id="59" w:name="OLE_LINK46"/>
+      <w:bookmarkStart w:id="58" w:name="OLE_LINK46"/>
+      <w:bookmarkEnd w:id="56"/>
       <w:bookmarkEnd w:id="57"/>
-      <w:bookmarkEnd w:id="58"/>
-      <w:r>
+      <w:r>
+        <w:rPr>
+          <w:highlight w:val="yellow"/>
+        </w:rPr>
         <w:t>Example</w:t>
       </w:r>
     </w:p>
@@ -5165,11 +5403,13 @@
               <w:rPr>
                 <w:rFonts w:asciiTheme="minorHAnsi" w:hAnsiTheme="minorHAnsi" w:cstheme="minorHAnsi"/>
                 <w:b w:val="0"/>
+                <w:highlight w:val="yellow"/>
               </w:rPr>
             </w:pPr>
             <w:r>
               <w:rPr>
                 <w:rFonts w:asciiTheme="minorHAnsi" w:hAnsiTheme="minorHAnsi" w:cstheme="minorHAnsi"/>
+                <w:highlight w:val="yellow"/>
               </w:rPr>
               <w:t>Output</w:t>
             </w:r>
@@ -5186,11 +5426,13 @@
               <w:pStyle w:val="Code"/>
               <w:rPr>
                 <w:b w:val="0"/>
+                <w:highlight w:val="yellow"/>
               </w:rPr>
             </w:pPr>
             <w:r>
               <w:rPr>
                 <w:b w:val="0"/>
+                <w:highlight w:val="yellow"/>
               </w:rPr>
               <w:t>Linda Randall - Production Technician</w:t>
             </w:r>
@@ -5207,11 +5449,13 @@
               <w:pStyle w:val="Code"/>
               <w:rPr>
                 <w:b w:val="0"/>
+                <w:highlight w:val="yellow"/>
               </w:rPr>
             </w:pPr>
             <w:r>
               <w:rPr>
                 <w:b w:val="0"/>
+                <w:highlight w:val="yellow"/>
               </w:rPr>
               <w:t>HL Touring Handlebars</w:t>
             </w:r>
@@ -5233,6 +5477,7 @@
             <w:r>
               <w:rPr>
                 <w:b w:val="0"/>
+                <w:highlight w:val="yellow"/>
               </w:rPr>
               <w:t>…</w:t>
             </w:r>
@@ -5244,16 +5489,21 @@
       <w:pPr>
         <w:pStyle w:val="Heading2"/>
         <w:rPr>
+          <w:highlight w:val="yellow"/>
           <w:lang w:val="bg-BG"/>
         </w:rPr>
       </w:pPr>
       <w:r>
+        <w:rPr>
+          <w:highlight w:val="yellow"/>
+        </w:rPr>
         <w:t>Departments with More Than 5 Employees</w:t>
       </w:r>
     </w:p>
     <w:p>
       <w:pPr>
         <w:rPr>
+          <w:highlight w:val="yellow"/>
           <w:lang w:val="bg-BG"/>
         </w:rPr>
       </w:pPr>
@@ -5261,14 +5511,18 @@
         <w:rPr>
           <w:b/>
           <w:noProof/>
+          <w:highlight w:val="yellow"/>
         </w:rPr>
         <w:t>NOTE</w:t>
       </w:r>
       <w:r>
+        <w:rPr>
+          <w:highlight w:val="yellow"/>
+        </w:rPr>
         <w:t xml:space="preserve">: You will need method </w:t>
       </w:r>
-      <w:bookmarkStart w:id="60" w:name="OLE_LINK81"/>
-      <w:bookmarkStart w:id="61" w:name="OLE_LINK82"/>
+      <w:bookmarkStart w:id="59" w:name="OLE_LINK81"/>
+      <w:bookmarkStart w:id="60" w:name="OLE_LINK82"/>
       <w:r>
         <w:rPr>
           <w:rFonts w:ascii="Consolas" w:hAnsi="Consolas" w:cs="Consolas"/>
@@ -5276,6 +5530,7 @@
           <w:color w:val="0000FF"/>
           <w:sz w:val="19"/>
           <w:szCs w:val="19"/>
+          <w:highlight w:val="yellow"/>
         </w:rPr>
         <w:t>public static</w:t>
       </w:r>
@@ -5286,6 +5541,7 @@
           <w:color w:val="000000"/>
           <w:sz w:val="19"/>
           <w:szCs w:val="19"/>
+          <w:highlight w:val="yellow"/>
         </w:rPr>
         <w:t xml:space="preserve"> </w:t>
       </w:r>
@@ -5296,6 +5552,7 @@
           <w:color w:val="0000FF"/>
           <w:sz w:val="19"/>
           <w:szCs w:val="19"/>
+          <w:highlight w:val="yellow"/>
         </w:rPr>
         <w:t>string</w:t>
       </w:r>
@@ -5306,6 +5563,7 @@
           <w:color w:val="000000"/>
           <w:sz w:val="19"/>
           <w:szCs w:val="19"/>
+          <w:highlight w:val="yellow"/>
         </w:rPr>
         <w:t xml:space="preserve"> GetDepartmentsWithMoreThan5Employees(</w:t>
       </w:r>
@@ -5316,6 +5574,7 @@
           <w:color w:val="2C9FA2"/>
           <w:sz w:val="19"/>
           <w:szCs w:val="19"/>
+          <w:highlight w:val="yellow"/>
         </w:rPr>
         <w:t xml:space="preserve">SoftUniContext </w:t>
       </w:r>
@@ -5326,11 +5585,12 @@
           <w:color w:val="000000"/>
           <w:sz w:val="19"/>
           <w:szCs w:val="19"/>
+          <w:highlight w:val="yellow"/>
         </w:rPr>
         <w:t>context)</w:t>
       </w:r>
+      <w:bookmarkEnd w:id="59"/>
       <w:bookmarkEnd w:id="60"/>
-      <w:bookmarkEnd w:id="61"/>
       <w:r>
         <w:rPr>
           <w:rFonts w:ascii="Consolas" w:hAnsi="Consolas" w:cs="Consolas"/>
@@ -5338,6 +5598,7 @@
           <w:color w:val="000000"/>
           <w:sz w:val="19"/>
           <w:szCs w:val="19"/>
+          <w:highlight w:val="yellow"/>
         </w:rPr>
         <w:t xml:space="preserve"> and </w:t>
       </w:r>
@@ -5348,6 +5609,7 @@
           <w:color w:val="0000FF"/>
           <w:sz w:val="19"/>
           <w:szCs w:val="19"/>
+          <w:highlight w:val="yellow"/>
         </w:rPr>
         <w:t>public</w:t>
       </w:r>
@@ -5358,6 +5620,7 @@
           <w:color w:val="000000"/>
           <w:sz w:val="19"/>
           <w:szCs w:val="19"/>
+          <w:highlight w:val="yellow"/>
         </w:rPr>
         <w:t xml:space="preserve"> </w:t>
       </w:r>
@@ -5368,41 +5631,55 @@
           <w:color w:val="2C9FA2"/>
           <w:sz w:val="19"/>
           <w:szCs w:val="19"/>
+          <w:highlight w:val="yellow"/>
         </w:rPr>
         <w:t>StartUp</w:t>
       </w:r>
       <w:r>
         <w:rPr>
           <w:noProof/>
+          <w:highlight w:val="yellow"/>
         </w:rPr>
         <w:t xml:space="preserve"> </w:t>
       </w:r>
       <w:r>
+        <w:rPr>
+          <w:highlight w:val="yellow"/>
+        </w:rPr>
         <w:t xml:space="preserve">class. </w:t>
       </w:r>
     </w:p>
     <w:p>
       <w:pPr>
         <w:rPr>
+          <w:highlight w:val="yellow"/>
           <w:lang w:val="bg-BG"/>
         </w:rPr>
       </w:pPr>
       <w:r>
+        <w:rPr>
+          <w:highlight w:val="yellow"/>
+        </w:rPr>
         <w:lastRenderedPageBreak/>
         <w:t xml:space="preserve">Find </w:t>
       </w:r>
       <w:r>
         <w:rPr>
           <w:b/>
+          <w:highlight w:val="yellow"/>
         </w:rPr>
         <w:t>all departments</w:t>
       </w:r>
       <w:r>
+        <w:rPr>
+          <w:highlight w:val="yellow"/>
+        </w:rPr>
         <w:t xml:space="preserve"> with more than</w:t>
       </w:r>
       <w:r>
         <w:rPr>
           <w:noProof/>
+          <w:highlight w:val="yellow"/>
         </w:rPr>
         <w:t xml:space="preserve"> </w:t>
       </w:r>
@@ -5410,21 +5687,42 @@
         <w:rPr>
           <w:b/>
           <w:noProof/>
+          <w:highlight w:val="yellow"/>
         </w:rPr>
         <w:t>5</w:t>
       </w:r>
       <w:r>
         <w:rPr>
           <w:b/>
+          <w:highlight w:val="yellow"/>
         </w:rPr>
         <w:t xml:space="preserve"> employees</w:t>
       </w:r>
       <w:r>
+        <w:rPr>
+          <w:noProof/>
+          <w:highlight w:val="yellow"/>
+        </w:rPr>
+        <w:t xml:space="preserve"> (</w:t>
+      </w:r>
+      <w:r>
+        <w:rPr>
+          <w:b/>
+          <w:noProof/>
+          <w:highlight w:val="yellow"/>
+        </w:rPr>
+        <w:t>a</w:t>
+      </w:r>
+      <w:r>
+        <w:rPr>
+          <w:highlight w:val="yellow"/>
+        </w:rPr>
         <w:t xml:space="preserve">. Order them by </w:t>
       </w:r>
       <w:r>
         <w:rPr>
           <w:b/>
+          <w:highlight w:val="yellow"/>
         </w:rPr>
         <w:t xml:space="preserve">employee </w:t>
       </w:r>
@@ -5432,12 +5730,59 @@
         <w:rPr>
           <w:b/>
           <w:noProof/>
+          <w:highlight w:val="yellow"/>
         </w:rPr>
         <w:t>count</w:t>
       </w:r>
       <w:r>
         <w:rPr>
           <w:noProof/>
+          <w:highlight w:val="yellow"/>
+        </w:rPr>
+        <w:t xml:space="preserve"> </w:t>
+      </w:r>
+      <w:r>
+        <w:rPr>
+          <w:b/>
+          <w:noProof/>
+          <w:highlight w:val="yellow"/>
+        </w:rPr>
+        <w:t>scending</w:t>
+      </w:r>
+      <w:r>
+        <w:rPr>
+          <w:noProof/>
+          <w:highlight w:val="yellow"/>
+        </w:rPr>
+        <w:t xml:space="preserve">), then by </w:t>
+      </w:r>
+      <w:r>
+        <w:rPr>
+          <w:b/>
+          <w:noProof/>
+          <w:highlight w:val="yellow"/>
+        </w:rPr>
+        <w:t>department</w:t>
+      </w:r>
+      <w:r>
+        <w:rPr>
+          <w:noProof/>
+          <w:highlight w:val="yellow"/>
+        </w:rPr>
+        <w:t xml:space="preserve"> </w:t>
+      </w:r>
+      <w:r>
+        <w:rPr>
+          <w:b/>
+          <w:noProof/>
+          <w:highlight w:val="yellow"/>
+        </w:rPr>
+        <w:t>name</w:t>
+      </w:r>
+      <w:r>
+        <w:rPr>
+          <w:noProof/>
+          <w:highlight w:val="yellow"/>
         </w:rPr>
         <w:t xml:space="preserve"> (</w:t>
       </w:r>
@@ -5445,307 +5790,340 @@
         <w:rPr>
           <w:b/>
           <w:noProof/>
+          <w:highlight w:val="yellow"/>
+        </w:rPr>
+        <w:t>alphabetically</w:t>
+      </w:r>
+      <w:r>
+        <w:rPr>
+          <w:noProof/>
+          <w:highlight w:val="yellow"/>
+        </w:rPr>
+        <w:t xml:space="preserve">). </w:t>
+      </w:r>
+      <w:r>
+        <w:rPr>
+          <w:noProof/>
+          <w:highlight w:val="yellow"/>
+          <w:lang w:val="bg-BG"/>
+        </w:rPr>
+        <w:br/>
+      </w:r>
+      <w:r>
+        <w:rPr>
+          <w:noProof/>
+          <w:highlight w:val="yellow"/>
+        </w:rPr>
+        <w:t xml:space="preserve">For each department, print the </w:t>
+      </w:r>
+      <w:r>
+        <w:rPr>
+          <w:b/>
+          <w:noProof/>
+          <w:highlight w:val="yellow"/>
+        </w:rPr>
+        <w:t>department name</w:t>
+      </w:r>
+      <w:r>
+        <w:rPr>
+          <w:noProof/>
+          <w:highlight w:val="yellow"/>
+        </w:rPr>
+        <w:t xml:space="preserve"> and the </w:t>
+      </w:r>
+      <w:r>
+        <w:rPr>
+          <w:b/>
+          <w:noProof/>
+          <w:highlight w:val="yellow"/>
+        </w:rPr>
+        <w:t xml:space="preserve">manager’s first </w:t>
+      </w:r>
+      <w:r>
+        <w:rPr>
+          <w:noProof/>
+          <w:highlight w:val="yellow"/>
+        </w:rPr>
+        <w:t>and</w:t>
+      </w:r>
+      <w:r>
+        <w:rPr>
+          <w:b/>
+          <w:noProof/>
+          <w:highlight w:val="yellow"/>
+        </w:rPr>
+        <w:t xml:space="preserve"> last name </w:t>
+      </w:r>
+      <w:r>
+        <w:rPr>
+          <w:noProof/>
+          <w:highlight w:val="yellow"/>
+        </w:rPr>
+        <w:t>on the</w:t>
+      </w:r>
+      <w:r>
+        <w:rPr>
+          <w:b/>
+          <w:noProof/>
+          <w:highlight w:val="yellow"/>
+        </w:rPr>
+        <w:t xml:space="preserve"> first row</w:t>
+      </w:r>
+      <w:r>
+        <w:rPr>
+          <w:noProof/>
+          <w:highlight w:val="yellow"/>
+        </w:rPr>
+        <w:t xml:space="preserve">. </w:t>
+      </w:r>
+      <w:r>
+        <w:rPr>
+          <w:noProof/>
+          <w:highlight w:val="yellow"/>
+          <w:lang w:val="bg-BG"/>
+        </w:rPr>
+        <w:br/>
+      </w:r>
+      <w:r>
+        <w:rPr>
+          <w:noProof/>
+          <w:highlight w:val="yellow"/>
+        </w:rPr>
+        <w:t xml:space="preserve">Then print the </w:t>
+      </w:r>
+      <w:r>
+        <w:rPr>
+          <w:b/>
+          <w:noProof/>
+          <w:highlight w:val="yellow"/>
+        </w:rPr>
+        <w:t>first</w:t>
+      </w:r>
+      <w:r>
+        <w:rPr>
+          <w:noProof/>
+          <w:highlight w:val="yellow"/>
+        </w:rPr>
+        <w:t xml:space="preserve"> </w:t>
+      </w:r>
+      <w:r>
+        <w:rPr>
+          <w:b/>
+          <w:noProof/>
+          <w:highlight w:val="yellow"/>
+        </w:rPr>
+        <w:t>name</w:t>
+      </w:r>
+      <w:r>
+        <w:rPr>
+          <w:noProof/>
+          <w:highlight w:val="yellow"/>
+        </w:rPr>
+        <w:t xml:space="preserve">, the </w:t>
+      </w:r>
+      <w:r>
+        <w:rPr>
+          <w:b/>
+          <w:noProof/>
+          <w:highlight w:val="yellow"/>
+        </w:rPr>
+        <w:t>last</w:t>
+      </w:r>
+      <w:r>
+        <w:rPr>
+          <w:noProof/>
+          <w:highlight w:val="yellow"/>
+        </w:rPr>
+        <w:t xml:space="preserve"> </w:t>
+      </w:r>
+      <w:r>
+        <w:rPr>
+          <w:b/>
+          <w:noProof/>
+          <w:highlight w:val="yellow"/>
+        </w:rPr>
+        <w:t>name</w:t>
+      </w:r>
+      <w:r>
+        <w:rPr>
+          <w:noProof/>
+          <w:highlight w:val="yellow"/>
+        </w:rPr>
+        <w:t xml:space="preserve"> and the </w:t>
+      </w:r>
+      <w:r>
+        <w:rPr>
+          <w:b/>
+          <w:noProof/>
+          <w:highlight w:val="yellow"/>
+        </w:rPr>
+        <w:t>job</w:t>
+      </w:r>
+      <w:r>
+        <w:rPr>
+          <w:noProof/>
+          <w:highlight w:val="yellow"/>
+        </w:rPr>
+        <w:t xml:space="preserve"> </w:t>
+      </w:r>
+      <w:r>
+        <w:rPr>
+          <w:b/>
+          <w:noProof/>
+          <w:highlight w:val="yellow"/>
+        </w:rPr>
+        <w:t>title</w:t>
+      </w:r>
+      <w:r>
+        <w:rPr>
+          <w:noProof/>
+          <w:highlight w:val="yellow"/>
+        </w:rPr>
+        <w:t xml:space="preserve"> of every </w:t>
+      </w:r>
+      <w:r>
+        <w:rPr>
+          <w:b/>
+          <w:noProof/>
+          <w:highlight w:val="yellow"/>
+        </w:rPr>
+        <w:t>employee</w:t>
+      </w:r>
+      <w:r>
+        <w:rPr>
+          <w:highlight w:val="yellow"/>
+        </w:rPr>
+        <w:t xml:space="preserve"> on a new row. </w:t>
+      </w:r>
+      <w:r>
+        <w:rPr>
+          <w:highlight w:val="yellow"/>
+          <w:lang w:val="bg-BG"/>
+        </w:rPr>
+        <w:br/>
+      </w:r>
+      <w:r>
+        <w:rPr>
+          <w:highlight w:val="yellow"/>
+        </w:rPr>
+        <w:t xml:space="preserve">Order the employees by </w:t>
+      </w:r>
+      <w:r>
+        <w:rPr>
+          <w:b/>
+          <w:highlight w:val="yellow"/>
+        </w:rPr>
+        <w:t>first</w:t>
+      </w:r>
+      <w:r>
+        <w:rPr>
+          <w:highlight w:val="yellow"/>
+        </w:rPr>
+        <w:t xml:space="preserve"> </w:t>
+      </w:r>
+      <w:r>
+        <w:rPr>
+          <w:b/>
+          <w:highlight w:val="yellow"/>
+        </w:rPr>
+        <w:t>name</w:t>
+      </w:r>
+      <w:r>
+        <w:rPr>
+          <w:highlight w:val="yellow"/>
+        </w:rPr>
+        <w:t xml:space="preserve"> </w:t>
+      </w:r>
+      <w:r>
+        <w:rPr>
+          <w:noProof/>
+          <w:highlight w:val="yellow"/>
+        </w:rPr>
+        <w:t>(</w:t>
+      </w:r>
+      <w:r>
+        <w:rPr>
+          <w:b/>
+          <w:highlight w:val="yellow"/>
         </w:rPr>
         <w:t>ascending</w:t>
       </w:r>
       <w:r>
         <w:rPr>
-          <w:noProof/>
+          <w:highlight w:val="yellow"/>
         </w:rPr>
         <w:t xml:space="preserve">), then by </w:t>
       </w:r>
       <w:r>
         <w:rPr>
           <w:b/>
-          <w:noProof/>
-        </w:rPr>
-        <w:t>department</w:t>
-      </w:r>
-      <w:r>
-        <w:rPr>
-          <w:noProof/>
+          <w:highlight w:val="yellow"/>
+        </w:rPr>
+        <w:t>last</w:t>
+      </w:r>
+      <w:r>
+        <w:rPr>
+          <w:highlight w:val="yellow"/>
         </w:rPr>
         <w:t xml:space="preserve"> </w:t>
       </w:r>
       <w:r>
         <w:rPr>
           <w:b/>
-          <w:noProof/>
+          <w:highlight w:val="yellow"/>
         </w:rPr>
         <w:t>name</w:t>
       </w:r>
       <w:r>
         <w:rPr>
-          <w:noProof/>
-        </w:rPr>
-        <w:t xml:space="preserve"> (</w:t>
-      </w:r>
-      <w:r>
-        <w:rPr>
-          <w:b/>
-          <w:noProof/>
-        </w:rPr>
-        <w:t>alphabetically</w:t>
-      </w:r>
-      <w:r>
-        <w:rPr>
-          <w:noProof/>
-        </w:rPr>
-        <w:t xml:space="preserve">). </w:t>
-      </w:r>
-      <w:r>
-        <w:rPr>
-          <w:noProof/>
+          <w:highlight w:val="yellow"/>
+        </w:rPr>
+        <w:t xml:space="preserve"> </w:t>
+      </w:r>
+      <w:r>
+        <w:rPr>
+          <w:noProof/>
+          <w:highlight w:val="yellow"/>
+        </w:rPr>
+        <w:t>(</w:t>
+      </w:r>
+      <w:r>
+        <w:rPr>
+          <w:b/>
+          <w:highlight w:val="yellow"/>
+        </w:rPr>
+        <w:t>ascending</w:t>
+      </w:r>
+      <w:r>
+        <w:rPr>
+          <w:highlight w:val="yellow"/>
+        </w:rPr>
+        <w:t>).</w:t>
+      </w:r>
+      <w:r>
+        <w:rPr>
+          <w:highlight w:val="yellow"/>
           <w:lang w:val="bg-BG"/>
         </w:rPr>
         <w:br/>
       </w:r>
       <w:r>
         <w:rPr>
-          <w:noProof/>
-        </w:rPr>
-        <w:t xml:space="preserve">For each department, print the </w:t>
-      </w:r>
-      <w:r>
-        <w:rPr>
-          <w:b/>
-          <w:noProof/>
-        </w:rPr>
-        <w:t>department name</w:t>
-      </w:r>
-      <w:r>
-        <w:rPr>
-          <w:noProof/>
-        </w:rPr>
-        <w:t xml:space="preserve"> and the </w:t>
-      </w:r>
-      <w:r>
-        <w:rPr>
-          <w:b/>
-          <w:noProof/>
-        </w:rPr>
-        <w:t xml:space="preserve">manager’s first </w:t>
-      </w:r>
-      <w:r>
-        <w:rPr>
-          <w:noProof/>
-        </w:rPr>
-        <w:t>and</w:t>
-      </w:r>
-      <w:r>
-        <w:rPr>
-          <w:b/>
-          <w:noProof/>
-        </w:rPr>
-        <w:t xml:space="preserve"> last name </w:t>
-      </w:r>
-      <w:r>
-        <w:rPr>
-          <w:noProof/>
-        </w:rPr>
-        <w:t>on the</w:t>
-      </w:r>
-      <w:r>
-        <w:rPr>
-          <w:b/>
-          <w:noProof/>
-        </w:rPr>
-        <w:t xml:space="preserve"> first row</w:t>
-      </w:r>
-      <w:r>
-        <w:rPr>
-          <w:noProof/>
-        </w:rPr>
-        <w:t xml:space="preserve">. </w:t>
-      </w:r>
-      <w:r>
-        <w:rPr>
-          <w:noProof/>
-          <w:lang w:val="bg-BG"/>
-        </w:rPr>
-        <w:br/>
-      </w:r>
-      <w:r>
-        <w:rPr>
-          <w:noProof/>
-        </w:rPr>
-        <w:t xml:space="preserve">Then print the </w:t>
-      </w:r>
-      <w:r>
-        <w:rPr>
-          <w:b/>
-          <w:noProof/>
-        </w:rPr>
-        <w:t>first</w:t>
-      </w:r>
-      <w:r>
-        <w:rPr>
-          <w:noProof/>
-        </w:rPr>
-        <w:t xml:space="preserve"> </w:t>
-      </w:r>
-      <w:r>
-        <w:rPr>
-          <w:b/>
-          <w:noProof/>
-        </w:rPr>
-        <w:t>name</w:t>
-      </w:r>
-      <w:r>
-        <w:rPr>
-          <w:noProof/>
-        </w:rPr>
-        <w:t xml:space="preserve">, the </w:t>
-      </w:r>
-      <w:r>
-        <w:rPr>
-          <w:b/>
-          <w:noProof/>
-        </w:rPr>
-        <w:t>last</w:t>
-      </w:r>
-      <w:r>
-        <w:rPr>
-          <w:noProof/>
-        </w:rPr>
-        <w:t xml:space="preserve"> </w:t>
-      </w:r>
-      <w:r>
-        <w:rPr>
-          <w:b/>
-          <w:noProof/>
-        </w:rPr>
-        <w:t>name</w:t>
-      </w:r>
-      <w:r>
-        <w:rPr>
-          <w:noProof/>
-        </w:rPr>
-        <w:t xml:space="preserve"> and the </w:t>
-      </w:r>
-      <w:r>
-        <w:rPr>
-          <w:b/>
-          <w:noProof/>
-        </w:rPr>
-        <w:t>job</w:t>
-      </w:r>
-      <w:r>
-        <w:rPr>
-          <w:noProof/>
-        </w:rPr>
-        <w:t xml:space="preserve"> </w:t>
-      </w:r>
-      <w:r>
-        <w:rPr>
-          <w:b/>
-          <w:noProof/>
-        </w:rPr>
-        <w:t>title</w:t>
-      </w:r>
-      <w:r>
-        <w:rPr>
-          <w:noProof/>
-        </w:rPr>
-        <w:t xml:space="preserve"> of every </w:t>
-      </w:r>
-      <w:r>
-        <w:rPr>
-          <w:b/>
-          <w:noProof/>
-        </w:rPr>
-        <w:t>employee</w:t>
-      </w:r>
-      <w:r>
-        <w:t xml:space="preserve"> on a new row. </w:t>
-      </w:r>
-      <w:r>
-        <w:rPr>
-          <w:lang w:val="bg-BG"/>
-        </w:rPr>
-        <w:br/>
-      </w:r>
-      <w:r>
-        <w:t xml:space="preserve">Order the employees by </w:t>
-      </w:r>
-      <w:r>
-        <w:rPr>
-          <w:b/>
-        </w:rPr>
-        <w:t>first</w:t>
-      </w:r>
-      <w:r>
-        <w:t xml:space="preserve"> </w:t>
-      </w:r>
-      <w:r>
-        <w:rPr>
-          <w:b/>
-        </w:rPr>
-        <w:t>name</w:t>
-      </w:r>
-      <w:r>
-        <w:t xml:space="preserve"> </w:t>
-      </w:r>
-      <w:r>
-        <w:rPr>
-          <w:noProof/>
-        </w:rPr>
-        <w:t>(</w:t>
-      </w:r>
-      <w:r>
-        <w:rPr>
-          <w:b/>
-        </w:rPr>
-        <w:t>ascending</w:t>
-      </w:r>
-      <w:r>
-        <w:t xml:space="preserve">), then by </w:t>
-      </w:r>
-      <w:r>
-        <w:rPr>
-          <w:b/>
-        </w:rPr>
-        <w:t>last</w:t>
-      </w:r>
-      <w:r>
-        <w:t xml:space="preserve"> </w:t>
-      </w:r>
-      <w:r>
-        <w:rPr>
-          <w:b/>
-        </w:rPr>
-        <w:t>name</w:t>
-      </w:r>
-      <w:r>
-        <w:t xml:space="preserve"> </w:t>
-      </w:r>
-      <w:r>
-        <w:rPr>
-          <w:noProof/>
-        </w:rPr>
-        <w:t>(</w:t>
-      </w:r>
-      <w:r>
-        <w:rPr>
-          <w:b/>
-        </w:rPr>
-        <w:t>ascending</w:t>
-      </w:r>
-      <w:r>
-        <w:t>).</w:t>
-      </w:r>
-      <w:r>
-        <w:rPr>
-          <w:lang w:val="bg-BG"/>
-        </w:rPr>
-        <w:br/>
-      </w:r>
-      <w:r>
-        <w:t xml:space="preserve">Format of the output: For each department print it in the format </w:t>
-      </w:r>
-      <w:r>
-        <w:rPr>
-          <w:noProof/>
+          <w:highlight w:val="yellow"/>
+          <w:u w:val="single"/>
+        </w:rPr>
+        <w:t>Format of the output: For each department print</w:t>
+      </w:r>
+      <w:r>
+        <w:rPr>
+          <w:highlight w:val="yellow"/>
+        </w:rPr>
+        <w:t xml:space="preserve"> it in the format </w:t>
+      </w:r>
+      <w:r>
+        <w:rPr>
+          <w:noProof/>
+          <w:highlight w:val="yellow"/>
         </w:rPr>
         <w:t>"&lt;</w:t>
       </w:r>
@@ -5753,12 +6131,14 @@
         <w:rPr>
           <w:b/>
           <w:noProof/>
+          <w:highlight w:val="yellow"/>
         </w:rPr>
         <w:t>DepartmentName</w:t>
       </w:r>
       <w:r>
         <w:rPr>
           <w:noProof/>
+          <w:highlight w:val="yellow"/>
         </w:rPr>
         <w:t>&gt; - &lt;</w:t>
       </w:r>
@@ -5766,12 +6146,14 @@
         <w:rPr>
           <w:b/>
           <w:noProof/>
+          <w:highlight w:val="yellow"/>
         </w:rPr>
         <w:t>ManagerFirstName</w:t>
       </w:r>
       <w:r>
         <w:rPr>
           <w:noProof/>
+          <w:highlight w:val="yellow"/>
         </w:rPr>
         <w:t>&gt;  &lt;</w:t>
       </w:r>
@@ -5779,21 +6161,27 @@
         <w:rPr>
           <w:b/>
           <w:noProof/>
+          <w:highlight w:val="yellow"/>
         </w:rPr>
         <w:t>ManagerLastName</w:t>
       </w:r>
       <w:r>
         <w:rPr>
           <w:noProof/>
+          <w:highlight w:val="yellow"/>
         </w:rPr>
         <w:t>&gt;"</w:t>
       </w:r>
       <w:r>
+        <w:rPr>
+          <w:highlight w:val="yellow"/>
+        </w:rPr>
         <w:t xml:space="preserve"> and for each employee print it in the format </w:t>
       </w:r>
       <w:r>
         <w:rPr>
           <w:noProof/>
+          <w:highlight w:val="yellow"/>
         </w:rPr>
         <w:t>"&lt;</w:t>
       </w:r>
@@ -5801,12 +6189,14 @@
         <w:rPr>
           <w:b/>
           <w:noProof/>
+          <w:highlight w:val="yellow"/>
         </w:rPr>
         <w:t>EmployeeFirstName</w:t>
       </w:r>
       <w:r>
         <w:rPr>
           <w:noProof/>
+          <w:highlight w:val="yellow"/>
         </w:rPr>
         <w:t>&gt; &lt;</w:t>
       </w:r>
@@ -5814,12 +6204,14 @@
         <w:rPr>
           <w:b/>
           <w:noProof/>
+          <w:highlight w:val="yellow"/>
         </w:rPr>
         <w:t>EmployeeFirstName</w:t>
       </w:r>
       <w:r>
         <w:rPr>
           <w:noProof/>
+          <w:highlight w:val="yellow"/>
         </w:rPr>
         <w:t>&gt; - &lt;</w:t>
       </w:r>
@@ -5827,12 +6219,14 @@
         <w:rPr>
           <w:b/>
           <w:noProof/>
+          <w:highlight w:val="yellow"/>
         </w:rPr>
         <w:t>JobTitle</w:t>
       </w:r>
       <w:r>
         <w:rPr>
           <w:noProof/>
+          <w:highlight w:val="yellow"/>
         </w:rPr>
         <w:t>&gt;".</w:t>
       </w:r>
@@ -5841,13 +6235,17 @@
       <w:pPr>
         <w:pStyle w:val="Heading3"/>
         <w:rPr>
+          <w:highlight w:val="yellow"/>
           <w:lang w:val="bg-BG"/>
         </w:rPr>
       </w:pPr>
-      <w:bookmarkStart w:id="62" w:name="OLE_LINK17"/>
-      <w:bookmarkStart w:id="63" w:name="OLE_LINK18"/>
-      <w:bookmarkEnd w:id="59"/>
-      <w:r>
+      <w:bookmarkStart w:id="61" w:name="OLE_LINK17"/>
+      <w:bookmarkStart w:id="62" w:name="OLE_LINK18"/>
+      <w:bookmarkEnd w:id="58"/>
+      <w:r>
+        <w:rPr>
+          <w:highlight w:val="yellow"/>
+        </w:rPr>
         <w:t>Example</w:t>
       </w:r>
     </w:p>
@@ -5862,6 +6260,9 @@
         <w:gridCol w:w="8100"/>
       </w:tblGrid>
       <w:tr>
+        <w:trPr>
+          <w:trHeight w:val="258"/>
+        </w:trPr>
         <w:tc>
           <w:tcPr>
             <w:tcW w:w="8100" w:type="dxa"/>
@@ -5870,8 +6271,14 @@
           <w:p>
             <w:pPr>
               <w:spacing w:before="0" w:after="200"/>
+              <w:rPr>
+                <w:highlight w:val="yellow"/>
+              </w:rPr>
             </w:pPr>
             <w:r>
+              <w:rPr>
+                <w:highlight w:val="yellow"/>
+              </w:rPr>
               <w:t>Output</w:t>
             </w:r>
           </w:p>
@@ -5887,11 +6294,13 @@
               <w:pStyle w:val="Code"/>
               <w:rPr>
                 <w:b w:val="0"/>
+                <w:highlight w:val="yellow"/>
               </w:rPr>
             </w:pPr>
             <w:r>
               <w:rPr>
                 <w:b w:val="0"/>
+                <w:highlight w:val="yellow"/>
               </w:rPr>
               <w:t>Engineering – Terri Duffy</w:t>
             </w:r>
@@ -5908,11 +6317,13 @@
               <w:pStyle w:val="Code"/>
               <w:rPr>
                 <w:b w:val="0"/>
+                <w:highlight w:val="yellow"/>
               </w:rPr>
             </w:pPr>
             <w:r>
               <w:rPr>
                 <w:b w:val="0"/>
+                <w:highlight w:val="yellow"/>
               </w:rPr>
               <w:t>Gail Erickson - Design Engineer</w:t>
             </w:r>
@@ -5929,11 +6340,13 @@
               <w:pStyle w:val="Code"/>
               <w:rPr>
                 <w:b w:val="0"/>
+                <w:highlight w:val="yellow"/>
               </w:rPr>
             </w:pPr>
             <w:r>
               <w:rPr>
                 <w:b w:val="0"/>
+                <w:highlight w:val="yellow"/>
               </w:rPr>
               <w:t>Jossef Goldberg - Design Engineer</w:t>
             </w:r>
@@ -5955,6 +6368,7 @@
             <w:r>
               <w:rPr>
                 <w:b w:val="0"/>
+                <w:highlight w:val="yellow"/>
               </w:rPr>
               <w:t>…</w:t>
             </w:r>
@@ -5996,8 +6410,8 @@
       <w:r>
         <w:t xml:space="preserve">: You will need method </w:t>
       </w:r>
-      <w:bookmarkStart w:id="64" w:name="OLE_LINK83"/>
-      <w:bookmarkStart w:id="65" w:name="OLE_LINK84"/>
+      <w:bookmarkStart w:id="63" w:name="OLE_LINK83"/>
+      <w:bookmarkStart w:id="64" w:name="OLE_LINK84"/>
       <w:r>
         <w:rPr>
           <w:rFonts w:ascii="Consolas" w:hAnsi="Consolas" w:cs="Consolas"/>
@@ -6058,8 +6472,8 @@
         </w:rPr>
         <w:t xml:space="preserve">context) </w:t>
       </w:r>
+      <w:bookmarkEnd w:id="63"/>
       <w:bookmarkEnd w:id="64"/>
-      <w:bookmarkEnd w:id="65"/>
       <w:r>
         <w:rPr>
           <w:rFonts w:ascii="Consolas" w:hAnsi="Consolas" w:cs="Consolas"/>
@@ -6116,10 +6530,10 @@
           <w:lang w:val="bg-BG"/>
         </w:rPr>
       </w:pPr>
-      <w:bookmarkStart w:id="66" w:name="OLE_LINK85"/>
-      <w:bookmarkStart w:id="67" w:name="OLE_LINK86"/>
+      <w:bookmarkStart w:id="65" w:name="OLE_LINK85"/>
+      <w:bookmarkStart w:id="66" w:name="OLE_LINK86"/>
+      <w:bookmarkEnd w:id="61"/>
       <w:bookmarkEnd w:id="62"/>
-      <w:bookmarkEnd w:id="63"/>
       <w:r>
         <w:t xml:space="preserve">Write a program that return information about the </w:t>
       </w:r>
@@ -6160,8 +6574,8 @@
         <w:t>, each on a new row. Format of the output</w:t>
       </w:r>
     </w:p>
+    <w:bookmarkEnd w:id="65"/>
     <w:bookmarkEnd w:id="66"/>
-    <w:bookmarkEnd w:id="67"/>
     <w:p>
       <w:pPr>
         <w:pStyle w:val="Heading3"/>
@@ -6182,11 +6596,11 @@
       <w:r>
         <w:t>Use date format: "</w:t>
       </w:r>
-      <w:bookmarkStart w:id="68" w:name="OLE_LINK35"/>
-      <w:bookmarkStart w:id="69" w:name="OLE_LINK36"/>
-      <w:bookmarkStart w:id="70" w:name="OLE_LINK87"/>
-      <w:bookmarkStart w:id="71" w:name="OLE_LINK88"/>
-      <w:bookmarkStart w:id="72" w:name="OLE_LINK89"/>
+      <w:bookmarkStart w:id="67" w:name="OLE_LINK35"/>
+      <w:bookmarkStart w:id="68" w:name="OLE_LINK36"/>
+      <w:bookmarkStart w:id="69" w:name="OLE_LINK87"/>
+      <w:bookmarkStart w:id="70" w:name="OLE_LINK88"/>
+      <w:bookmarkStart w:id="71" w:name="OLE_LINK89"/>
       <w:r>
         <w:rPr>
           <w:rStyle w:val="CodeChar"/>
@@ -6207,11 +6621,11 @@
         </w:rPr>
         <w:t xml:space="preserve"> h:mm:ss tt</w:t>
       </w:r>
+      <w:bookmarkEnd w:id="67"/>
       <w:bookmarkEnd w:id="68"/>
       <w:bookmarkEnd w:id="69"/>
       <w:bookmarkEnd w:id="70"/>
       <w:bookmarkEnd w:id="71"/>
-      <w:bookmarkEnd w:id="72"/>
       <w:r>
         <w:t>".</w:t>
       </w:r>
@@ -6223,8 +6637,8 @@
           <w:lang w:val="bg-BG"/>
         </w:rPr>
       </w:pPr>
-      <w:bookmarkStart w:id="73" w:name="OLE_LINK33"/>
-      <w:bookmarkStart w:id="74" w:name="OLE_LINK34"/>
+      <w:bookmarkStart w:id="72" w:name="OLE_LINK33"/>
+      <w:bookmarkStart w:id="73" w:name="OLE_LINK34"/>
       <w:r>
         <w:t>Example</w:t>
       </w:r>
@@ -6343,10 +6757,14 @@
       <w:pPr>
         <w:pStyle w:val="Heading2"/>
         <w:rPr>
+          <w:highlight w:val="yellow"/>
           <w:lang w:val="bg-BG"/>
         </w:rPr>
       </w:pPr>
       <w:r>
+        <w:rPr>
+          <w:highlight w:val="yellow"/>
+        </w:rPr>
         <w:t>Increase Salaries</w:t>
       </w:r>
     </w:p>
@@ -6360,14 +6778,18 @@
         <w:rPr>
           <w:b/>
           <w:noProof/>
+          <w:highlight w:val="yellow"/>
         </w:rPr>
         <w:t>NOTE</w:t>
       </w:r>
       <w:r>
+        <w:rPr>
+          <w:highlight w:val="yellow"/>
+        </w:rPr>
         <w:t xml:space="preserve">: You will need method </w:t>
       </w:r>
-      <w:bookmarkStart w:id="75" w:name="OLE_LINK90"/>
-      <w:bookmarkStart w:id="76" w:name="OLE_LINK91"/>
+      <w:bookmarkStart w:id="74" w:name="OLE_LINK90"/>
+      <w:bookmarkStart w:id="75" w:name="OLE_LINK91"/>
       <w:r>
         <w:rPr>
           <w:rFonts w:ascii="Consolas" w:hAnsi="Consolas" w:cs="Consolas"/>
@@ -6375,6 +6797,7 @@
           <w:color w:val="0000FF"/>
           <w:sz w:val="19"/>
           <w:szCs w:val="19"/>
+          <w:highlight w:val="yellow"/>
         </w:rPr>
         <w:t>public static</w:t>
       </w:r>
@@ -6385,6 +6808,7 @@
           <w:color w:val="000000"/>
           <w:sz w:val="19"/>
           <w:szCs w:val="19"/>
+          <w:highlight w:val="yellow"/>
         </w:rPr>
         <w:t xml:space="preserve"> </w:t>
       </w:r>
@@ -6395,6 +6819,7 @@
           <w:color w:val="0000FF"/>
           <w:sz w:val="19"/>
           <w:szCs w:val="19"/>
+          <w:highlight w:val="yellow"/>
         </w:rPr>
         <w:t>string</w:t>
       </w:r>
@@ -6405,6 +6830,7 @@
           <w:color w:val="000000"/>
           <w:sz w:val="19"/>
           <w:szCs w:val="19"/>
+          <w:highlight w:val="yellow"/>
         </w:rPr>
         <w:t xml:space="preserve"> IncreaseSalaries(</w:t>
       </w:r>
@@ -6415,6 +6841,7 @@
           <w:color w:val="2C9FA2"/>
           <w:sz w:val="19"/>
           <w:szCs w:val="19"/>
+          <w:highlight w:val="yellow"/>
         </w:rPr>
         <w:t xml:space="preserve">SoftUniContext </w:t>
       </w:r>
@@ -6425,11 +6852,12 @@
           <w:color w:val="000000"/>
           <w:sz w:val="19"/>
           <w:szCs w:val="19"/>
+          <w:highlight w:val="yellow"/>
         </w:rPr>
         <w:t xml:space="preserve">context) </w:t>
       </w:r>
+      <w:bookmarkEnd w:id="74"/>
       <w:bookmarkEnd w:id="75"/>
-      <w:bookmarkEnd w:id="76"/>
       <w:r>
         <w:rPr>
           <w:rFonts w:ascii="Consolas" w:hAnsi="Consolas" w:cs="Consolas"/>
@@ -6437,6 +6865,7 @@
           <w:color w:val="000000"/>
           <w:sz w:val="19"/>
           <w:szCs w:val="19"/>
+          <w:highlight w:val="yellow"/>
         </w:rPr>
         <w:t xml:space="preserve">and </w:t>
       </w:r>
@@ -6447,6 +6876,7 @@
           <w:color w:val="0000FF"/>
           <w:sz w:val="19"/>
           <w:szCs w:val="19"/>
+          <w:highlight w:val="yellow"/>
         </w:rPr>
         <w:t>public</w:t>
       </w:r>
@@ -6457,6 +6887,7 @@
           <w:color w:val="000000"/>
           <w:sz w:val="19"/>
           <w:szCs w:val="19"/>
+          <w:highlight w:val="yellow"/>
         </w:rPr>
         <w:t xml:space="preserve"> </w:t>
       </w:r>
@@ -6467,17 +6898,25 @@
           <w:color w:val="2C9FA2"/>
           <w:sz w:val="19"/>
           <w:szCs w:val="19"/>
+          <w:highlight w:val="yellow"/>
         </w:rPr>
         <w:t>StartUp</w:t>
       </w:r>
       <w:r>
         <w:rPr>
           <w:noProof/>
+          <w:highlight w:val="yellow"/>
         </w:rPr>
         <w:t xml:space="preserve"> </w:t>
       </w:r>
       <w:r>
-        <w:t xml:space="preserve">class. </w:t>
+        <w:rPr>
+          <w:highlight w:val="yellow"/>
+        </w:rPr>
+        <w:t>class.</w:t>
+      </w:r>
+      <w:r>
+        <w:t xml:space="preserve"> </w:t>
       </w:r>
     </w:p>
     <w:p>
@@ -6487,102 +6926,148 @@
           <w:lang w:val="bg-BG"/>
         </w:rPr>
       </w:pPr>
-      <w:bookmarkStart w:id="77" w:name="OLE_LINK92"/>
-      <w:bookmarkStart w:id="78" w:name="OLE_LINK93"/>
-      <w:r>
+      <w:bookmarkStart w:id="76" w:name="OLE_LINK92"/>
+      <w:bookmarkStart w:id="77" w:name="OLE_LINK93"/>
+      <w:r>
+        <w:rPr>
+          <w:highlight w:val="yellow"/>
+        </w:rPr>
         <w:t xml:space="preserve">Write a program that increase salaries of all employees that are in the </w:t>
       </w:r>
-      <w:bookmarkStart w:id="79" w:name="OLE_LINK19"/>
-      <w:bookmarkStart w:id="80" w:name="OLE_LINK20"/>
-      <w:bookmarkStart w:id="81" w:name="OLE_LINK21"/>
-      <w:r>
-        <w:rPr>
-          <w:b/>
+      <w:bookmarkStart w:id="78" w:name="OLE_LINK19"/>
+      <w:bookmarkStart w:id="79" w:name="OLE_LINK20"/>
+      <w:bookmarkStart w:id="80" w:name="OLE_LINK21"/>
+      <w:r>
+        <w:rPr>
+          <w:b/>
+          <w:highlight w:val="yellow"/>
         </w:rPr>
         <w:t>Engineering</w:t>
       </w:r>
+      <w:bookmarkEnd w:id="78"/>
       <w:bookmarkEnd w:id="79"/>
       <w:bookmarkEnd w:id="80"/>
+      <w:r>
+        <w:rPr>
+          <w:highlight w:val="yellow"/>
+        </w:rPr>
+        <w:t xml:space="preserve">, </w:t>
+      </w:r>
+      <w:bookmarkStart w:id="81" w:name="OLE_LINK22"/>
+      <w:bookmarkStart w:id="82" w:name="OLE_LINK23"/>
+      <w:r>
+        <w:rPr>
+          <w:b/>
+          <w:highlight w:val="yellow"/>
+        </w:rPr>
+        <w:t>Tool Design</w:t>
+      </w:r>
       <w:bookmarkEnd w:id="81"/>
-      <w:r>
+      <w:bookmarkEnd w:id="82"/>
+      <w:r>
+        <w:rPr>
+          <w:highlight w:val="yellow"/>
+        </w:rPr>
         <w:t xml:space="preserve">, </w:t>
       </w:r>
-      <w:bookmarkStart w:id="82" w:name="OLE_LINK22"/>
-      <w:bookmarkStart w:id="83" w:name="OLE_LINK23"/>
-      <w:r>
-        <w:rPr>
-          <w:b/>
-        </w:rPr>
-        <w:t>Tool Design</w:t>
-      </w:r>
-      <w:bookmarkEnd w:id="82"/>
+      <w:bookmarkStart w:id="83" w:name="OLE_LINK24"/>
+      <w:bookmarkStart w:id="84" w:name="OLE_LINK25"/>
+      <w:r>
+        <w:rPr>
+          <w:b/>
+          <w:highlight w:val="yellow"/>
+        </w:rPr>
+        <w:t>Marketing</w:t>
+      </w:r>
+      <w:r>
+        <w:rPr>
+          <w:highlight w:val="yellow"/>
+        </w:rPr>
+        <w:t xml:space="preserve"> </w:t>
+      </w:r>
       <w:bookmarkEnd w:id="83"/>
-      <w:r>
-        <w:t xml:space="preserve">, </w:t>
-      </w:r>
-      <w:bookmarkStart w:id="84" w:name="OLE_LINK24"/>
-      <w:bookmarkStart w:id="85" w:name="OLE_LINK25"/>
-      <w:r>
-        <w:rPr>
-          <w:b/>
-        </w:rPr>
-        <w:t>Marketing</w:t>
-      </w:r>
-      <w:r>
+      <w:bookmarkEnd w:id="84"/>
+      <w:r>
+        <w:rPr>
+          <w:highlight w:val="yellow"/>
+        </w:rPr>
+        <w:t xml:space="preserve">or </w:t>
+      </w:r>
+      <w:r>
+        <w:rPr>
+          <w:b/>
+          <w:highlight w:val="yellow"/>
+        </w:rPr>
+        <w:t>Information Services</w:t>
+      </w:r>
+      <w:r>
+        <w:rPr>
+          <w:highlight w:val="yellow"/>
+        </w:rPr>
         <w:t xml:space="preserve"> </w:t>
       </w:r>
-      <w:bookmarkEnd w:id="84"/>
-      <w:bookmarkEnd w:id="85"/>
-      <w:r>
-        <w:t xml:space="preserve">or </w:t>
-      </w:r>
-      <w:bookmarkStart w:id="86" w:name="OLE_LINK26"/>
-      <w:bookmarkStart w:id="87" w:name="OLE_LINK27"/>
-      <w:r>
-        <w:rPr>
-          <w:b/>
-        </w:rPr>
-        <w:t>Information Services</w:t>
+      <w:r>
+        <w:rPr>
+          <w:highlight w:val="yellow"/>
+        </w:rPr>
+        <w:t xml:space="preserve">department by </w:t>
+      </w:r>
+      <w:r>
+        <w:rPr>
+          <w:b/>
+          <w:highlight w:val="yellow"/>
+        </w:rPr>
+        <w:t>12%</w:t>
+      </w:r>
+      <w:r>
+        <w:rPr>
+          <w:highlight w:val="yellow"/>
+        </w:rPr>
+        <w:t>.</w:t>
       </w:r>
       <w:r>
         <w:t xml:space="preserve"> </w:t>
       </w:r>
-      <w:bookmarkEnd w:id="86"/>
-      <w:bookmarkEnd w:id="87"/>
-      <w:r>
-        <w:t xml:space="preserve">department by </w:t>
-      </w:r>
-      <w:r>
-        <w:rPr>
-          <w:b/>
-        </w:rPr>
-        <w:t>12%</w:t>
-      </w:r>
-      <w:r>
-        <w:t xml:space="preserve">. Then </w:t>
-      </w:r>
-      <w:r>
-        <w:rPr>
-          <w:b/>
+      <w:r>
+        <w:rPr>
+          <w:highlight w:val="yellow"/>
+        </w:rPr>
+        <w:t xml:space="preserve">Then </w:t>
+      </w:r>
+      <w:r>
+        <w:rPr>
+          <w:b/>
+          <w:highlight w:val="yellow"/>
         </w:rPr>
         <w:t xml:space="preserve">return first name, last name and salary </w:t>
       </w:r>
       <w:r>
         <w:rPr>
           <w:noProof/>
+          <w:highlight w:val="yellow"/>
         </w:rPr>
         <w:t>(</w:t>
       </w:r>
       <w:r>
-        <w:t xml:space="preserve">2 symbols after the </w:t>
-      </w:r>
-      <w:r>
+        <w:rPr>
+          <w:highlight w:val="yellow"/>
+        </w:rPr>
+        <w:t>2 symbols after the</w:t>
+      </w:r>
+      <w:r>
+        <w:t xml:space="preserve"> </w:t>
+      </w:r>
+      <w:r>
+        <w:rPr>
+          <w:highlight w:val="yellow"/>
+        </w:rPr>
         <w:lastRenderedPageBreak/>
         <w:t>decimal separator</w:t>
       </w:r>
       <w:r>
         <w:rPr>
           <w:noProof/>
+          <w:highlight w:val="yellow"/>
         </w:rPr>
         <w:t>)</w:t>
       </w:r>
@@ -6594,77 +7079,106 @@
         <w:t xml:space="preserve"> </w:t>
       </w:r>
       <w:r>
+        <w:rPr>
+          <w:highlight w:val="yellow"/>
+        </w:rPr>
         <w:t xml:space="preserve">for those employees whose salary was increased. Order them by </w:t>
       </w:r>
       <w:r>
         <w:rPr>
           <w:b/>
+          <w:highlight w:val="yellow"/>
         </w:rPr>
         <w:t>first</w:t>
       </w:r>
       <w:r>
+        <w:rPr>
+          <w:highlight w:val="yellow"/>
+        </w:rPr>
         <w:t xml:space="preserve"> </w:t>
       </w:r>
       <w:r>
         <w:rPr>
           <w:b/>
+          <w:highlight w:val="yellow"/>
         </w:rPr>
         <w:t>name</w:t>
       </w:r>
       <w:r>
+        <w:rPr>
+          <w:highlight w:val="yellow"/>
+        </w:rPr>
         <w:t xml:space="preserve"> </w:t>
       </w:r>
       <w:r>
         <w:rPr>
           <w:noProof/>
+          <w:highlight w:val="yellow"/>
         </w:rPr>
         <w:t>(</w:t>
       </w:r>
       <w:r>
         <w:rPr>
           <w:b/>
+          <w:highlight w:val="yellow"/>
         </w:rPr>
         <w:t>ascending</w:t>
       </w:r>
       <w:r>
+        <w:rPr>
+          <w:highlight w:val="yellow"/>
+        </w:rPr>
         <w:t xml:space="preserve">), then by </w:t>
       </w:r>
       <w:r>
         <w:rPr>
           <w:b/>
+          <w:highlight w:val="yellow"/>
         </w:rPr>
         <w:t>last</w:t>
       </w:r>
       <w:r>
+        <w:rPr>
+          <w:highlight w:val="yellow"/>
+        </w:rPr>
         <w:t xml:space="preserve"> </w:t>
       </w:r>
       <w:r>
         <w:rPr>
           <w:b/>
+          <w:highlight w:val="yellow"/>
         </w:rPr>
         <w:t>name</w:t>
       </w:r>
       <w:r>
+        <w:rPr>
+          <w:highlight w:val="yellow"/>
+        </w:rPr>
         <w:t xml:space="preserve"> </w:t>
       </w:r>
       <w:r>
         <w:rPr>
           <w:noProof/>
+          <w:highlight w:val="yellow"/>
         </w:rPr>
         <w:t>(</w:t>
       </w:r>
       <w:r>
         <w:rPr>
           <w:b/>
+          <w:highlight w:val="yellow"/>
         </w:rPr>
         <w:t>ascending</w:t>
       </w:r>
       <w:r>
+        <w:rPr>
+          <w:highlight w:val="yellow"/>
+        </w:rPr>
         <w:t>). Format of the output.</w:t>
       </w:r>
     </w:p>
+    <w:bookmarkEnd w:id="76"/>
     <w:bookmarkEnd w:id="77"/>
-    <w:bookmarkEnd w:id="78"/>
     <w:p>
       <w:pPr>
         <w:pStyle w:val="Heading3"/>
@@ -6801,14 +7315,18 @@
         <w:rPr>
           <w:b/>
           <w:noProof/>
+          <w:highlight w:val="yellow"/>
         </w:rPr>
         <w:t>NOTE</w:t>
       </w:r>
       <w:r>
+        <w:rPr>
+          <w:highlight w:val="yellow"/>
+        </w:rPr>
         <w:t xml:space="preserve">: You will need method </w:t>
       </w:r>
-      <w:bookmarkStart w:id="88" w:name="OLE_LINK94"/>
-      <w:bookmarkStart w:id="89" w:name="OLE_LINK95"/>
+      <w:bookmarkStart w:id="85" w:name="OLE_LINK94"/>
+      <w:bookmarkStart w:id="86" w:name="OLE_LINK95"/>
       <w:r>
         <w:rPr>
           <w:rFonts w:ascii="Consolas" w:hAnsi="Consolas" w:cs="Consolas"/>
@@ -6816,6 +7334,7 @@
           <w:color w:val="0000FF"/>
           <w:sz w:val="19"/>
           <w:szCs w:val="19"/>
+          <w:highlight w:val="yellow"/>
         </w:rPr>
         <w:t>public static</w:t>
       </w:r>
@@ -6826,6 +7345,7 @@
           <w:color w:val="000000"/>
           <w:sz w:val="19"/>
           <w:szCs w:val="19"/>
+          <w:highlight w:val="yellow"/>
         </w:rPr>
         <w:t xml:space="preserve"> </w:t>
       </w:r>
@@ -6836,6 +7356,7 @@
           <w:color w:val="0000FF"/>
           <w:sz w:val="19"/>
           <w:szCs w:val="19"/>
+          <w:highlight w:val="yellow"/>
         </w:rPr>
         <w:t>string</w:t>
       </w:r>
@@ -6846,6 +7367,7 @@
           <w:color w:val="000000"/>
           <w:sz w:val="19"/>
           <w:szCs w:val="19"/>
+          <w:highlight w:val="yellow"/>
         </w:rPr>
         <w:t xml:space="preserve"> GetEmployeesByFirstNameStartingWithSa(</w:t>
       </w:r>
@@ -6856,6 +7378,7 @@
           <w:color w:val="2C9FA2"/>
           <w:sz w:val="19"/>
           <w:szCs w:val="19"/>
+          <w:highlight w:val="yellow"/>
         </w:rPr>
         <w:t xml:space="preserve">SoftUniContext </w:t>
       </w:r>
@@ -6866,11 +7389,12 @@
           <w:color w:val="000000"/>
           <w:sz w:val="19"/>
           <w:szCs w:val="19"/>
+          <w:highlight w:val="yellow"/>
         </w:rPr>
         <w:t>context)</w:t>
       </w:r>
-      <w:bookmarkEnd w:id="88"/>
-      <w:bookmarkEnd w:id="89"/>
+      <w:bookmarkEnd w:id="85"/>
+      <w:bookmarkEnd w:id="86"/>
       <w:r>
         <w:rPr>
           <w:rFonts w:ascii="Consolas" w:hAnsi="Consolas" w:cs="Consolas"/>
@@ -6878,6 +7402,7 @@
           <w:color w:val="000000"/>
           <w:sz w:val="19"/>
           <w:szCs w:val="19"/>
+          <w:highlight w:val="yellow"/>
         </w:rPr>
         <w:t xml:space="preserve"> and </w:t>
       </w:r>
@@ -6888,6 +7413,7 @@
           <w:color w:val="0000FF"/>
           <w:sz w:val="19"/>
           <w:szCs w:val="19"/>
+          <w:highlight w:val="yellow"/>
         </w:rPr>
         <w:t>public</w:t>
       </w:r>
@@ -6898,6 +7424,7 @@
           <w:color w:val="000000"/>
           <w:sz w:val="19"/>
           <w:szCs w:val="19"/>
+          <w:highlight w:val="yellow"/>
         </w:rPr>
         <w:t xml:space="preserve"> </w:t>
       </w:r>
@@ -6908,87 +7435,123 @@
           <w:color w:val="2C9FA2"/>
           <w:sz w:val="19"/>
           <w:szCs w:val="19"/>
+          <w:highlight w:val="yellow"/>
         </w:rPr>
         <w:t>StartUp</w:t>
       </w:r>
       <w:r>
         <w:rPr>
           <w:noProof/>
+          <w:highlight w:val="yellow"/>
         </w:rPr>
         <w:t xml:space="preserve"> </w:t>
       </w:r>
       <w:r>
-        <w:t xml:space="preserve">class. </w:t>
+        <w:rPr>
+          <w:highlight w:val="yellow"/>
+        </w:rPr>
+        <w:t>class</w:t>
+      </w:r>
+      <w:r>
+        <w:t xml:space="preserve">. </w:t>
       </w:r>
     </w:p>
     <w:p>
       <w:pPr>
         <w:spacing w:after="0"/>
       </w:pPr>
-      <w:bookmarkStart w:id="90" w:name="OLE_LINK96"/>
-      <w:bookmarkStart w:id="91" w:name="OLE_LINK97"/>
+      <w:bookmarkStart w:id="87" w:name="OLE_LINK96"/>
+      <w:bookmarkStart w:id="88" w:name="OLE_LINK97"/>
+      <w:bookmarkEnd w:id="72"/>
       <w:bookmarkEnd w:id="73"/>
-      <w:bookmarkEnd w:id="74"/>
-      <w:r>
+      <w:r>
+        <w:rPr>
+          <w:highlight w:val="yellow"/>
+        </w:rPr>
         <w:t>Write a program that finds all employees whose first name starts with "</w:t>
       </w:r>
       <w:r>
         <w:rPr>
           <w:b/>
+          <w:highlight w:val="yellow"/>
         </w:rPr>
         <w:t>Sa</w:t>
       </w:r>
       <w:r>
+        <w:rPr>
+          <w:highlight w:val="yellow"/>
+        </w:rPr>
         <w:t xml:space="preserve">". Return their </w:t>
       </w:r>
       <w:r>
         <w:rPr>
           <w:b/>
+          <w:highlight w:val="yellow"/>
         </w:rPr>
         <w:t>first</w:t>
       </w:r>
       <w:r>
+        <w:rPr>
+          <w:highlight w:val="yellow"/>
+        </w:rPr>
         <w:t xml:space="preserve">, </w:t>
       </w:r>
       <w:r>
         <w:rPr>
           <w:b/>
+          <w:highlight w:val="yellow"/>
         </w:rPr>
         <w:t>last</w:t>
       </w:r>
       <w:r>
+        <w:rPr>
+          <w:highlight w:val="yellow"/>
+        </w:rPr>
         <w:t xml:space="preserve"> </w:t>
       </w:r>
       <w:r>
         <w:rPr>
           <w:b/>
+          <w:highlight w:val="yellow"/>
         </w:rPr>
         <w:t>name</w:t>
       </w:r>
       <w:r>
+        <w:rPr>
+          <w:highlight w:val="yellow"/>
+        </w:rPr>
         <w:t xml:space="preserve">, their </w:t>
       </w:r>
       <w:r>
         <w:rPr>
           <w:b/>
+          <w:highlight w:val="yellow"/>
         </w:rPr>
         <w:t>job</w:t>
       </w:r>
       <w:r>
+        <w:rPr>
+          <w:highlight w:val="yellow"/>
+        </w:rPr>
         <w:t xml:space="preserve"> </w:t>
       </w:r>
       <w:r>
         <w:rPr>
           <w:b/>
+          <w:highlight w:val="yellow"/>
         </w:rPr>
         <w:t>title</w:t>
       </w:r>
       <w:r>
+        <w:rPr>
+          <w:highlight w:val="yellow"/>
+        </w:rPr>
         <w:t xml:space="preserve"> and </w:t>
       </w:r>
       <w:r>
         <w:rPr>
           <w:b/>
+          <w:highlight w:val="yellow"/>
         </w:rPr>
         <w:t>salary</w:t>
       </w:r>
@@ -7020,57 +7583,84 @@
         <w:t>symbols</w:t>
       </w:r>
       <w:r>
-        <w:t xml:space="preserve"> after the decimal separator in the format given in the example below. Order them by </w:t>
-      </w:r>
-      <w:r>
-        <w:rPr>
-          <w:b/>
+        <w:t xml:space="preserve"> after the decimal separator in the format given in the example below. </w:t>
+      </w:r>
+      <w:r>
+        <w:rPr>
+          <w:highlight w:val="yellow"/>
+        </w:rPr>
+        <w:t xml:space="preserve">Order them by </w:t>
+      </w:r>
+      <w:r>
+        <w:rPr>
+          <w:b/>
+          <w:highlight w:val="yellow"/>
         </w:rPr>
         <w:t>first</w:t>
       </w:r>
       <w:r>
+        <w:rPr>
+          <w:highlight w:val="yellow"/>
+        </w:rPr>
         <w:t xml:space="preserve"> </w:t>
       </w:r>
       <w:r>
         <w:rPr>
           <w:b/>
+          <w:highlight w:val="yellow"/>
         </w:rPr>
         <w:t>name</w:t>
       </w:r>
       <w:r>
+        <w:rPr>
+          <w:highlight w:val="yellow"/>
+        </w:rPr>
         <w:t xml:space="preserve">, then by </w:t>
       </w:r>
       <w:r>
         <w:rPr>
           <w:b/>
+          <w:highlight w:val="yellow"/>
         </w:rPr>
         <w:t>last</w:t>
       </w:r>
       <w:r>
+        <w:rPr>
+          <w:highlight w:val="yellow"/>
+        </w:rPr>
         <w:t xml:space="preserve"> </w:t>
       </w:r>
       <w:r>
         <w:rPr>
           <w:b/>
+          <w:highlight w:val="yellow"/>
         </w:rPr>
         <w:t>name</w:t>
       </w:r>
       <w:r>
+        <w:rPr>
+          <w:highlight w:val="yellow"/>
+        </w:rPr>
         <w:t xml:space="preserve"> </w:t>
       </w:r>
       <w:r>
         <w:rPr>
           <w:noProof/>
+          <w:highlight w:val="yellow"/>
         </w:rPr>
         <w:t>(</w:t>
       </w:r>
       <w:r>
         <w:rPr>
           <w:b/>
+          <w:highlight w:val="yellow"/>
         </w:rPr>
         <w:t>ascending</w:t>
       </w:r>
       <w:r>
+        <w:rPr>
+          <w:highlight w:val="yellow"/>
+        </w:rPr>
         <w:t>).</w:t>
       </w:r>
     </w:p>
@@ -7085,8 +7675,8 @@
         <w:t>Constraints</w:t>
       </w:r>
     </w:p>
-    <w:bookmarkEnd w:id="90"/>
-    <w:bookmarkEnd w:id="91"/>
+    <w:bookmarkEnd w:id="87"/>
+    <w:bookmarkEnd w:id="88"/>
     <w:p>
       <w:pPr>
         <w:pStyle w:val="Heading3"/>
@@ -7102,6 +7692,7 @@
           <w:lang w:val="bg-BG"/>
         </w:rPr>
       </w:pPr>
+      <w:proofErr w:type="gramStart"/>
       <w:r>
         <w:rPr>
           <w:rFonts w:eastAsiaTheme="minorHAnsi" w:cstheme="minorBidi"/>
@@ -7110,8 +7701,9 @@
           <w:sz w:val="22"/>
           <w:szCs w:val="22"/>
         </w:rPr>
-        <w:t>Find a way to make your</w:t>
-      </w:r>
+        <w:t>make</w:t>
+      </w:r>
+      <w:proofErr w:type="gramEnd"/>
       <w:r>
         <w:rPr>
           <w:rFonts w:eastAsiaTheme="minorHAnsi" w:cstheme="minorBidi"/>
@@ -7120,7 +7712,27 @@
           <w:sz w:val="22"/>
           <w:szCs w:val="22"/>
         </w:rPr>
+        <w:t xml:space="preserve"> your</w:t>
+      </w:r>
+      <w:r>
+        <w:rPr>
+          <w:rFonts w:eastAsiaTheme="minorHAnsi" w:cstheme="minorBidi"/>
+          <w:b w:val="0"/>
+          <w:color w:val="auto"/>
+          <w:sz w:val="22"/>
+          <w:szCs w:val="22"/>
+        </w:rPr>
         <w:t xml:space="preserve"> </w:t>
+      </w:r>
+      <w:r>
+        <w:rPr>
+          <w:rFonts w:eastAsiaTheme="minorHAnsi" w:cstheme="minorBidi"/>
+          <w:b w:val="0"/>
+          <w:color w:val="auto"/>
+          <w:sz w:val="22"/>
+          <w:szCs w:val="22"/>
+        </w:rPr>
+        <w:t xml:space="preserve">Find a way to </w:t>
       </w:r>
       <w:r>
         <w:rPr>
@@ -7279,18 +7891,18 @@
           <w:lang w:val="bg-BG"/>
         </w:rPr>
       </w:pPr>
-      <w:bookmarkStart w:id="92" w:name="OLE_LINK9"/>
-      <w:bookmarkStart w:id="93" w:name="OLE_LINK10"/>
-      <w:bookmarkStart w:id="94" w:name="OLE_LINK13"/>
-      <w:bookmarkStart w:id="95" w:name="OLE_LINK14"/>
+      <w:bookmarkStart w:id="89" w:name="OLE_LINK9"/>
+      <w:bookmarkStart w:id="90" w:name="OLE_LINK10"/>
+      <w:bookmarkStart w:id="91" w:name="OLE_LINK13"/>
+      <w:bookmarkStart w:id="92" w:name="OLE_LINK14"/>
       <w:r>
         <w:rPr>
           <w:noProof/>
         </w:rPr>
         <w:t>Delete Project by Id</w:t>
       </w:r>
-      <w:bookmarkEnd w:id="92"/>
-      <w:bookmarkEnd w:id="93"/>
+      <w:bookmarkEnd w:id="89"/>
+      <w:bookmarkEnd w:id="90"/>
     </w:p>
     <w:p>
       <w:pPr>
@@ -7308,8 +7920,8 @@
       <w:r>
         <w:t xml:space="preserve">: You will need method </w:t>
       </w:r>
-      <w:bookmarkStart w:id="96" w:name="OLE_LINK98"/>
-      <w:bookmarkStart w:id="97" w:name="OLE_LINK99"/>
+      <w:bookmarkStart w:id="93" w:name="OLE_LINK98"/>
+      <w:bookmarkStart w:id="94" w:name="OLE_LINK99"/>
       <w:r>
         <w:rPr>
           <w:rFonts w:ascii="Consolas" w:hAnsi="Consolas" w:cs="Consolas"/>
@@ -7370,8 +7982,8 @@
         </w:rPr>
         <w:t xml:space="preserve">context) </w:t>
       </w:r>
-      <w:bookmarkEnd w:id="96"/>
-      <w:bookmarkEnd w:id="97"/>
+      <w:bookmarkEnd w:id="93"/>
+      <w:bookmarkEnd w:id="94"/>
       <w:r>
         <w:rPr>
           <w:rFonts w:ascii="Consolas" w:hAnsi="Consolas" w:cs="Consolas"/>
@@ -7428,8 +8040,8 @@
           <w:lang w:val="bg-BG"/>
         </w:rPr>
       </w:pPr>
-      <w:bookmarkStart w:id="98" w:name="OLE_LINK28"/>
-      <w:bookmarkStart w:id="99" w:name="OLE_LINK29"/>
+      <w:bookmarkStart w:id="95" w:name="OLE_LINK28"/>
+      <w:bookmarkStart w:id="96" w:name="OLE_LINK29"/>
       <w:r>
         <w:rPr>
           <w:noProof/>
@@ -7884,14 +8496,18 @@
         <w:rPr>
           <w:b/>
           <w:noProof/>
+          <w:highlight w:val="yellow"/>
         </w:rPr>
         <w:t>NOTE</w:t>
       </w:r>
       <w:r>
+        <w:rPr>
+          <w:highlight w:val="yellow"/>
+        </w:rPr>
         <w:t xml:space="preserve">: You will need method </w:t>
       </w:r>
-      <w:bookmarkStart w:id="100" w:name="OLE_LINK100"/>
-      <w:bookmarkStart w:id="101" w:name="OLE_LINK101"/>
+      <w:bookmarkStart w:id="97" w:name="OLE_LINK100"/>
+      <w:bookmarkStart w:id="98" w:name="OLE_LINK101"/>
       <w:r>
         <w:rPr>
           <w:rFonts w:ascii="Consolas" w:hAnsi="Consolas" w:cs="Consolas"/>
@@ -7899,6 +8515,7 @@
           <w:color w:val="0000FF"/>
           <w:sz w:val="19"/>
           <w:szCs w:val="19"/>
+          <w:highlight w:val="yellow"/>
         </w:rPr>
         <w:t>public static</w:t>
       </w:r>
@@ -7909,6 +8526,7 @@
           <w:color w:val="000000"/>
           <w:sz w:val="19"/>
           <w:szCs w:val="19"/>
+          <w:highlight w:val="yellow"/>
         </w:rPr>
         <w:t xml:space="preserve"> </w:t>
       </w:r>
@@ -7919,6 +8537,7 @@
           <w:color w:val="0000FF"/>
           <w:sz w:val="19"/>
           <w:szCs w:val="19"/>
+          <w:highlight w:val="yellow"/>
         </w:rPr>
         <w:t>string</w:t>
       </w:r>
@@ -7929,6 +8548,7 @@
           <w:color w:val="000000"/>
           <w:sz w:val="19"/>
           <w:szCs w:val="19"/>
+          <w:highlight w:val="yellow"/>
         </w:rPr>
         <w:t xml:space="preserve"> RemoveTown(</w:t>
       </w:r>
@@ -7939,6 +8559,7 @@
           <w:color w:val="2C9FA2"/>
           <w:sz w:val="19"/>
           <w:szCs w:val="19"/>
+          <w:highlight w:val="yellow"/>
         </w:rPr>
         <w:t xml:space="preserve">SoftUniContext </w:t>
       </w:r>
@@ -7949,11 +8570,12 @@
           <w:color w:val="000000"/>
           <w:sz w:val="19"/>
           <w:szCs w:val="19"/>
+          <w:highlight w:val="yellow"/>
         </w:rPr>
         <w:t xml:space="preserve">context) </w:t>
       </w:r>
-      <w:bookmarkEnd w:id="100"/>
-      <w:bookmarkEnd w:id="101"/>
+      <w:bookmarkEnd w:id="97"/>
+      <w:bookmarkEnd w:id="98"/>
       <w:r>
         <w:rPr>
           <w:rFonts w:ascii="Consolas" w:hAnsi="Consolas" w:cs="Consolas"/>
@@ -7961,6 +8583,7 @@
           <w:color w:val="000000"/>
           <w:sz w:val="19"/>
           <w:szCs w:val="19"/>
+          <w:highlight w:val="yellow"/>
         </w:rPr>
         <w:t xml:space="preserve">and </w:t>
       </w:r>
@@ -7971,6 +8594,7 @@
           <w:color w:val="0000FF"/>
           <w:sz w:val="19"/>
           <w:szCs w:val="19"/>
+          <w:highlight w:val="yellow"/>
         </w:rPr>
         <w:t>public</w:t>
       </w:r>
@@ -7981,6 +8605,7 @@
           <w:color w:val="000000"/>
           <w:sz w:val="19"/>
           <w:szCs w:val="19"/>
+          <w:highlight w:val="yellow"/>
         </w:rPr>
         <w:t xml:space="preserve"> </w:t>
       </w:r>
@@ -7991,21 +8616,29 @@
           <w:color w:val="2C9FA2"/>
           <w:sz w:val="19"/>
           <w:szCs w:val="19"/>
+          <w:highlight w:val="yellow"/>
         </w:rPr>
         <w:t>StartUp</w:t>
       </w:r>
       <w:r>
         <w:rPr>
           <w:noProof/>
+          <w:highlight w:val="yellow"/>
         </w:rPr>
         <w:t xml:space="preserve"> </w:t>
       </w:r>
       <w:r>
-        <w:t xml:space="preserve">class. </w:t>
+        <w:rPr>
+          <w:highlight w:val="yellow"/>
+        </w:rPr>
+        <w:t>class.</w:t>
+      </w:r>
+      <w:r>
+        <w:t xml:space="preserve"> </w:t>
       </w:r>
     </w:p>
-    <w:bookmarkEnd w:id="98"/>
-    <w:bookmarkEnd w:id="99"/>
+    <w:bookmarkEnd w:id="95"/>
+    <w:bookmarkEnd w:id="96"/>
     <w:p>
       <w:pPr>
         <w:rPr>
@@ -8013,22 +8646,36 @@
         </w:rPr>
       </w:pPr>
       <w:r>
+        <w:rPr>
+          <w:highlight w:val="yellow"/>
+        </w:rPr>
         <w:t xml:space="preserve">Write a program that </w:t>
       </w:r>
       <w:r>
         <w:rPr>
           <w:b/>
+          <w:highlight w:val="yellow"/>
         </w:rPr>
         <w:t xml:space="preserve">deletes a town </w:t>
       </w:r>
       <w:r>
+        <w:rPr>
+          <w:highlight w:val="yellow"/>
+        </w:rPr>
         <w:t>with name</w:t>
       </w:r>
       <w:r>
         <w:rPr>
           <w:b/>
-        </w:rPr>
-        <w:t xml:space="preserve"> „Seattle”</w:t>
+          <w:highlight w:val="yellow"/>
+        </w:rPr>
+        <w:t xml:space="preserve"> „Seattle</w:t>
+      </w:r>
+      <w:r>
+        <w:rPr>
+          <w:b/>
+        </w:rPr>
+        <w:t>”</w:t>
       </w:r>
       <w:r>
         <w:t xml:space="preserve">. Also, </w:t>
@@ -8037,7 +8684,15 @@
         <w:rPr>
           <w:b/>
         </w:rPr>
-        <w:t>delete all addresses</w:t>
+        <w:t>dele</w:t>
+      </w:r>
+      <w:bookmarkStart w:id="99" w:name="_GoBack"/>
+      <w:bookmarkEnd w:id="99"/>
+      <w:r>
+        <w:rPr>
+          <w:b/>
+        </w:rPr>
+        <w:t>te all addresses</w:t>
       </w:r>
       <w:r>
         <w:t xml:space="preserve"> that are in those towns. Return the </w:t>
@@ -8201,8 +8856,8 @@
           </w:p>
         </w:tc>
       </w:tr>
-      <w:bookmarkEnd w:id="94"/>
-      <w:bookmarkEnd w:id="95"/>
+      <w:bookmarkEnd w:id="91"/>
+      <w:bookmarkEnd w:id="92"/>
     </w:tbl>
     <w:p>
       <w:pPr>
@@ -8430,7 +9085,7 @@
                               <w:szCs w:val="17"/>
                             </w:rPr>
                           </w:pPr>
-                          <w:bookmarkStart w:id="102" w:name="_Hlk24191091"/>
+                          <w:bookmarkStart w:id="100" w:name="_Hlk24191091"/>
                           <w:r>
                             <w:rPr>
                               <w:sz w:val="17"/>
@@ -8548,7 +9203,7 @@
                             <w:t>.</w:t>
                           </w:r>
                         </w:p>
-                        <w:bookmarkEnd w:id="102"/>
+                        <w:bookmarkEnd w:id="100"/>
                         <w:p>
                           <w:pPr>
                             <w:spacing w:line="240" w:lineRule="auto"/>
@@ -8777,7 +9432,7 @@
                                               <a14:useLocalDpi xmlns:a14="http://schemas.microsoft.com/office/drawing/2010/main" val="0"/>
                                             </a:ext>
                                             <a:ext uri="{837473B0-CC2E-450A-ABE3-18F120FF3D39}">
-                                              <a1611:picAttrSrcUrl xmlns="" xmlns:cx2="http://schemas.microsoft.com/office/drawing/2015/10/21/chartex" xmlns:cx3="http://schemas.microsoft.com/office/drawing/2016/5/9/chartex" xmlns:cx4="http://schemas.microsoft.com/office/drawing/2016/5/10/chartex" xmlns:cx5="http://schemas.microsoft.com/office/drawing/2016/5/11/chartex" xmlns:cx6="http://schemas.microsoft.com/office/drawing/2016/5/12/chartex" xmlns:cx7="http://schemas.microsoft.com/office/drawing/2016/5/13/chartex" xmlns:cx8="http://schemas.microsoft.com/office/drawing/2016/5/14/chartex" xmlns:aink="http://schemas.microsoft.com/office/drawing/2016/ink" xmlns:am3d="http://schemas.microsoft.com/office/drawing/2017/model3d" xmlns:o="urn:schemas-microsoft-com:office:office" xmlns:v="urn:schemas-microsoft-com:vml" xmlns:w10="urn:schemas-microsoft-com:office:word" xmlns:w="http://schemas.openxmlformats.org/wordprocessingml/2006/main" xmlns:w16cex="http://schemas.microsoft.com/office/word/2018/wordml/cex" xmlns:w16cid="http://schemas.microsoft.com/office/word/2016/wordml/cid" xmlns:w16="http://schemas.microsoft.com/office/word/2018/wordml" xmlns:a1611="http://schemas.microsoft.com/office/drawing/2016/11/main" xmlns:w16se="http://schemas.microsoft.com/office/word/2015/wordml/symex" xmlns:w15="http://schemas.microsoft.com/office/word/2012/wordml" xmlns:cx1="http://schemas.microsoft.com/office/drawing/2015/9/8/chartex" xmlns:cx="http://schemas.microsoft.com/office/drawing/2014/chartex" r:id="rId9"/>
+                                              <a1611:picAttrSrcUrl xmlns:cx="http://schemas.microsoft.com/office/drawing/2014/chartex" xmlns:cx1="http://schemas.microsoft.com/office/drawing/2015/9/8/chartex" xmlns:w15="http://schemas.microsoft.com/office/word/2012/wordml" xmlns:w16se="http://schemas.microsoft.com/office/word/2015/wordml/symex" xmlns:a1611="http://schemas.microsoft.com/office/drawing/2016/11/main" xmlns:w16="http://schemas.microsoft.com/office/word/2018/wordml" xmlns:w16cid="http://schemas.microsoft.com/office/word/2016/wordml/cid" xmlns:w16cex="http://schemas.microsoft.com/office/word/2018/wordml/cex" xmlns:w="http://schemas.openxmlformats.org/wordprocessingml/2006/main" xmlns:w10="urn:schemas-microsoft-com:office:word" xmlns:v="urn:schemas-microsoft-com:vml" xmlns:o="urn:schemas-microsoft-com:office:office" xmlns:am3d="http://schemas.microsoft.com/office/drawing/2017/model3d" xmlns:aink="http://schemas.microsoft.com/office/drawing/2016/ink" xmlns:cx8="http://schemas.microsoft.com/office/drawing/2016/5/14/chartex" xmlns:cx7="http://schemas.microsoft.com/office/drawing/2016/5/13/chartex" xmlns:cx6="http://schemas.microsoft.com/office/drawing/2016/5/12/chartex" xmlns:cx5="http://schemas.microsoft.com/office/drawing/2016/5/11/chartex" xmlns:cx4="http://schemas.microsoft.com/office/drawing/2016/5/10/chartex" xmlns:cx3="http://schemas.microsoft.com/office/drawing/2016/5/9/chartex" xmlns:cx2="http://schemas.microsoft.com/office/drawing/2015/10/21/chartex" xmlns="" r:id="rId9"/>
                                             </a:ext>
                                           </a:extLst>
                                         </a:blip>
@@ -9286,7 +9941,7 @@
                                   </pic:cNvPicPr>
                                 </pic:nvPicPr>
                                 <pic:blipFill>
-                                  <a:blip r:embed="rId2">
+                                  <a:blip r:embed="rId21">
                                     <a:extLst>
                                       <a:ext uri="{28A0092B-C50C-407E-A947-70E740481C1C}">
                                         <a14:useLocalDpi xmlns:a14="http://schemas.microsoft.com/office/drawing/2010/main" val="0"/>
@@ -9335,7 +9990,7 @@
                           <wp:extent cx="180000" cy="180000"/>
                           <wp:effectExtent l="0" t="0" r="0" b="0"/>
                           <wp:docPr id="2" name="Picture 2">
-                            <a:hlinkClick xmlns:a="http://schemas.openxmlformats.org/drawingml/2006/main" r:id="rId3"/>
+                            <a:hlinkClick xmlns:a="http://schemas.openxmlformats.org/drawingml/2006/main" r:id="rId22"/>
                           </wp:docPr>
                           <wp:cNvGraphicFramePr>
                             <a:graphicFrameLocks xmlns:a="http://schemas.openxmlformats.org/drawingml/2006/main" noChangeAspect="1"/>
@@ -9345,14 +10000,14 @@
                               <pic:pic xmlns:pic="http://schemas.openxmlformats.org/drawingml/2006/picture">
                                 <pic:nvPicPr>
                                   <pic:cNvPr id="2" name="Picture 2">
-                                    <a:hlinkClick r:id="rId3"/>
+                                    <a:hlinkClick r:id="rId22"/>
                                   </pic:cNvPr>
                                   <pic:cNvPicPr>
                                     <a:picLocks noChangeAspect="1" noChangeArrowheads="1"/>
                                   </pic:cNvPicPr>
                                 </pic:nvPicPr>
                                 <pic:blipFill>
-                                  <a:blip r:embed="rId4">
+                                  <a:blip r:embed="rId23">
                                     <a:extLst>
                                       <a:ext uri="{28A0092B-C50C-407E-A947-70E740481C1C}">
                                         <a14:useLocalDpi xmlns:a14="http://schemas.microsoft.com/office/drawing/2010/main" val="0"/>
@@ -9401,7 +10056,7 @@
                           <wp:extent cx="180000" cy="180000"/>
                           <wp:effectExtent l="0" t="0" r="0" b="0"/>
                           <wp:docPr id="5" name="Picture 5" title="Software University @ Facebook">
-                            <a:hlinkClick xmlns:a="http://schemas.openxmlformats.org/drawingml/2006/main" r:id="rId5"/>
+                            <a:hlinkClick xmlns:a="http://schemas.openxmlformats.org/drawingml/2006/main" r:id="rId24"/>
                           </wp:docPr>
                           <wp:cNvGraphicFramePr>
                             <a:graphicFrameLocks xmlns:a="http://schemas.openxmlformats.org/drawingml/2006/main" noChangeAspect="1"/>
@@ -9411,12 +10066,12 @@
                               <pic:pic xmlns:pic="http://schemas.openxmlformats.org/drawingml/2006/picture">
                                 <pic:nvPicPr>
                                   <pic:cNvPr id="5" name="Picture 5" title="Software University @ Facebook">
-                                    <a:hlinkClick r:id="rId5"/>
+                                    <a:hlinkClick r:id="rId24"/>
                                   </pic:cNvPr>
                                   <pic:cNvPicPr/>
                                 </pic:nvPicPr>
                                 <pic:blipFill>
-                                  <a:blip r:embed="rId6"/>
+                                  <a:blip r:embed="rId25"/>
                                   <a:stretch>
                                     <a:fillRect/>
                                   </a:stretch>
@@ -9454,7 +10109,7 @@
                           <wp:extent cx="180000" cy="180000"/>
                           <wp:effectExtent l="0" t="0" r="0" b="0"/>
                           <wp:docPr id="20" name="Picture 20">
-                            <a:hlinkClick xmlns:a="http://schemas.openxmlformats.org/drawingml/2006/main" r:id="rId7"/>
+                            <a:hlinkClick xmlns:a="http://schemas.openxmlformats.org/drawingml/2006/main" r:id="rId26"/>
                           </wp:docPr>
                           <wp:cNvGraphicFramePr>
                             <a:graphicFrameLocks xmlns:a="http://schemas.openxmlformats.org/drawingml/2006/main" noChangeAspect="1"/>
@@ -9464,14 +10119,14 @@
                               <pic:pic xmlns:pic="http://schemas.openxmlformats.org/drawingml/2006/picture">
                                 <pic:nvPicPr>
                                   <pic:cNvPr id="20" name="Picture 20">
-                                    <a:hlinkClick r:id="rId7"/>
+                                    <a:hlinkClick r:id="rId26"/>
                                   </pic:cNvPr>
                                   <pic:cNvPicPr>
                                     <a:picLocks noChangeAspect="1" noChangeArrowheads="1"/>
                                   </pic:cNvPicPr>
                                 </pic:nvPicPr>
                                 <pic:blipFill>
-                                  <a:blip r:embed="rId8">
+                                  <a:blip r:embed="rId27">
                                     <a:extLst>
                                       <a:ext uri="{28A0092B-C50C-407E-A947-70E740481C1C}">
                                         <a14:useLocalDpi xmlns:a14="http://schemas.microsoft.com/office/drawing/2010/main" val="0"/>
@@ -9523,7 +10178,7 @@
                           <wp:extent cx="180000" cy="180000"/>
                           <wp:effectExtent l="0" t="0" r="0" b="0"/>
                           <wp:docPr id="7" name="Picture 7" title="Software University @ Twitter">
-                            <a:hlinkClick xmlns:a="http://schemas.openxmlformats.org/drawingml/2006/main" r:id="rId10"/>
+                            <a:hlinkClick xmlns:a="http://schemas.openxmlformats.org/drawingml/2006/main" r:id="rId28"/>
                           </wp:docPr>
                           <wp:cNvGraphicFramePr>
                             <a:graphicFrameLocks xmlns:a="http://schemas.openxmlformats.org/drawingml/2006/main" noChangeAspect="1"/>
@@ -9533,12 +10188,12 @@
                               <pic:pic xmlns:pic="http://schemas.openxmlformats.org/drawingml/2006/picture">
                                 <pic:nvPicPr>
                                   <pic:cNvPr id="7" name="Picture 7" title="Software University @ Twitter">
-                                    <a:hlinkClick r:id="rId10"/>
+                                    <a:hlinkClick r:id="rId28"/>
                                   </pic:cNvPr>
                                   <pic:cNvPicPr/>
                                 </pic:nvPicPr>
                                 <pic:blipFill>
-                                  <a:blip r:embed="rId11"/>
+                                  <a:blip r:embed="rId29"/>
                                   <a:stretch>
                                     <a:fillRect/>
                                   </a:stretch>
@@ -9576,7 +10231,7 @@
                           <wp:extent cx="180000" cy="180000"/>
                           <wp:effectExtent l="0" t="0" r="0" b="0"/>
                           <wp:docPr id="17" name="Picture 17" title="Software University @ YouTube">
-                            <a:hlinkClick xmlns:a="http://schemas.openxmlformats.org/drawingml/2006/main" r:id="rId12"/>
+                            <a:hlinkClick xmlns:a="http://schemas.openxmlformats.org/drawingml/2006/main" r:id="rId30"/>
                           </wp:docPr>
                           <wp:cNvGraphicFramePr>
                             <a:graphicFrameLocks xmlns:a="http://schemas.openxmlformats.org/drawingml/2006/main" noChangeAspect="1"/>
@@ -9586,12 +10241,12 @@
                               <pic:pic xmlns:pic="http://schemas.openxmlformats.org/drawingml/2006/picture">
                                 <pic:nvPicPr>
                                   <pic:cNvPr id="17" name="Picture 17" title="Software University @ YouTube">
-                                    <a:hlinkClick r:id="rId12"/>
+                                    <a:hlinkClick r:id="rId30"/>
                                   </pic:cNvPr>
                                   <pic:cNvPicPr/>
                                 </pic:nvPicPr>
                                 <pic:blipFill>
-                                  <a:blip r:embed="rId13"/>
+                                  <a:blip r:embed="rId31"/>
                                   <a:stretch>
                                     <a:fillRect/>
                                   </a:stretch>
@@ -9629,7 +10284,7 @@
                           <wp:extent cx="180000" cy="180000"/>
                           <wp:effectExtent l="0" t="0" r="0" b="0"/>
                           <wp:docPr id="21" name="Picture 21">
-                            <a:hlinkClick xmlns:a="http://schemas.openxmlformats.org/drawingml/2006/main" r:id="rId14"/>
+                            <a:hlinkClick xmlns:a="http://schemas.openxmlformats.org/drawingml/2006/main" r:id="rId32"/>
                           </wp:docPr>
                           <wp:cNvGraphicFramePr>
                             <a:graphicFrameLocks xmlns:a="http://schemas.openxmlformats.org/drawingml/2006/main" noChangeAspect="1"/>
@@ -9639,14 +10294,14 @@
                               <pic:pic xmlns:pic="http://schemas.openxmlformats.org/drawingml/2006/picture">
                                 <pic:nvPicPr>
                                   <pic:cNvPr id="21" name="Picture 21">
-                                    <a:hlinkClick r:id="rId14"/>
+                                    <a:hlinkClick r:id="rId32"/>
                                   </pic:cNvPr>
                                   <pic:cNvPicPr>
                                     <a:picLocks noChangeAspect="1" noChangeArrowheads="1"/>
                                   </pic:cNvPicPr>
                                 </pic:nvPicPr>
                                 <pic:blipFill rotWithShape="1">
-                                  <a:blip r:embed="rId15">
+                                  <a:blip r:embed="rId33">
                                     <a:extLst>
                                       <a:ext uri="{28A0092B-C50C-407E-A947-70E740481C1C}">
                                         <a14:useLocalDpi xmlns:a14="http://schemas.microsoft.com/office/drawing/2010/main" val="0"/>
@@ -9698,7 +10353,7 @@
                           <wp:extent cx="180000" cy="180000"/>
                           <wp:effectExtent l="0" t="0" r="0" b="0"/>
                           <wp:docPr id="22" name="Picture 22">
-                            <a:hlinkClick xmlns:a="http://schemas.openxmlformats.org/drawingml/2006/main" r:id="rId16"/>
+                            <a:hlinkClick xmlns:a="http://schemas.openxmlformats.org/drawingml/2006/main" r:id="rId34"/>
                           </wp:docPr>
                           <wp:cNvGraphicFramePr>
                             <a:graphicFrameLocks xmlns:a="http://schemas.openxmlformats.org/drawingml/2006/main" noChangeAspect="1"/>
@@ -9708,14 +10363,14 @@
                               <pic:pic xmlns:pic="http://schemas.openxmlformats.org/drawingml/2006/picture">
                                 <pic:nvPicPr>
                                   <pic:cNvPr id="22" name="Picture 22">
-                                    <a:hlinkClick r:id="rId16"/>
+                                    <a:hlinkClick r:id="rId34"/>
                                   </pic:cNvPr>
                                   <pic:cNvPicPr>
                                     <a:picLocks noChangeAspect="1" noChangeArrowheads="1"/>
                                   </pic:cNvPicPr>
                                 </pic:nvPicPr>
                                 <pic:blipFill>
-                                  <a:blip r:embed="rId17">
+                                  <a:blip r:embed="rId35">
                                     <a:extLst>
                                       <a:ext uri="{28A0092B-C50C-407E-A947-70E740481C1C}">
                                         <a14:useLocalDpi xmlns:a14="http://schemas.microsoft.com/office/drawing/2010/main" val="0"/>
@@ -9764,7 +10419,7 @@
                           <wp:extent cx="180000" cy="180000"/>
                           <wp:effectExtent l="0" t="0" r="0" b="0"/>
                           <wp:docPr id="23" name="Picture 23" title="Software University: Email Us">
-                            <a:hlinkClick xmlns:a="http://schemas.openxmlformats.org/drawingml/2006/main" r:id="rId18"/>
+                            <a:hlinkClick xmlns:a="http://schemas.openxmlformats.org/drawingml/2006/main" r:id="rId36"/>
                           </wp:docPr>
                           <wp:cNvGraphicFramePr>
                             <a:graphicFrameLocks xmlns:a="http://schemas.openxmlformats.org/drawingml/2006/main" noChangeAspect="1"/>
@@ -9774,12 +10429,12 @@
                               <pic:pic xmlns:pic="http://schemas.openxmlformats.org/drawingml/2006/picture">
                                 <pic:nvPicPr>
                                   <pic:cNvPr id="23" name="Picture 23" title="Software University: Email Us">
-                                    <a:hlinkClick r:id="rId18"/>
+                                    <a:hlinkClick r:id="rId36"/>
                                   </pic:cNvPr>
                                   <pic:cNvPicPr/>
                                 </pic:nvPicPr>
                                 <pic:blipFill>
-                                  <a:blip r:embed="rId19"/>
+                                  <a:blip r:embed="rId37"/>
                                   <a:stretch>
                                     <a:fillRect/>
                                   </a:stretch>
@@ -9841,7 +10496,7 @@
                   </pic:cNvPicPr>
                 </pic:nvPicPr>
                 <pic:blipFill>
-                  <a:blip r:embed="rId21">
+                  <a:blip r:embed="rId38">
                     <a:extLst>
                       <a:ext uri="{28A0092B-C50C-407E-A947-70E740481C1C}">
                         <a14:useLocalDpi xmlns:a14="http://schemas.microsoft.com/office/drawing/2010/main" val="0"/>
@@ -9945,7 +10600,7 @@
             </wp:anchor>
           </w:drawing>
         </mc:Choice>
-        <mc:Fallback xmlns:cx2="http://schemas.microsoft.com/office/drawing/2015/10/21/chartex" xmlns:cx3="http://schemas.microsoft.com/office/drawing/2016/5/9/chartex" xmlns:cx4="http://schemas.microsoft.com/office/drawing/2016/5/10/chartex" xmlns:cx5="http://schemas.microsoft.com/office/drawing/2016/5/11/chartex" xmlns:cx6="http://schemas.microsoft.com/office/drawing/2016/5/12/chartex" xmlns:cx7="http://schemas.microsoft.com/office/drawing/2016/5/13/chartex" xmlns:cx8="http://schemas.microsoft.com/office/drawing/2016/5/14/chartex" xmlns:aink="http://schemas.microsoft.com/office/drawing/2016/ink" xmlns:am3d="http://schemas.microsoft.com/office/drawing/2017/model3d" xmlns:w16cex="http://schemas.microsoft.com/office/word/2018/wordml/cex" xmlns:w16cid="http://schemas.microsoft.com/office/word/2016/wordml/cid" xmlns:w16="http://schemas.microsoft.com/office/word/2018/wordml" xmlns:w16se="http://schemas.microsoft.com/office/word/2015/wordml/symex" xmlns:w15="http://schemas.microsoft.com/office/word/2012/wordml" xmlns:cx1="http://schemas.microsoft.com/office/drawing/2015/9/8/chartex" xmlns:cx="http://schemas.microsoft.com/office/drawing/2014/chartex">
+        <mc:Fallback xmlns:cx="http://schemas.microsoft.com/office/drawing/2014/chartex" xmlns:cx1="http://schemas.microsoft.com/office/drawing/2015/9/8/chartex" xmlns:w15="http://schemas.microsoft.com/office/word/2012/wordml" xmlns:w16se="http://schemas.microsoft.com/office/word/2015/wordml/symex" xmlns:w16="http://schemas.microsoft.com/office/word/2018/wordml" xmlns:w16cid="http://schemas.microsoft.com/office/word/2016/wordml/cid" xmlns:w16cex="http://schemas.microsoft.com/office/word/2018/wordml/cex" xmlns:am3d="http://schemas.microsoft.com/office/drawing/2017/model3d" xmlns:aink="http://schemas.microsoft.com/office/drawing/2016/ink" xmlns:cx8="http://schemas.microsoft.com/office/drawing/2016/5/14/chartex" xmlns:cx7="http://schemas.microsoft.com/office/drawing/2016/5/13/chartex" xmlns:cx6="http://schemas.microsoft.com/office/drawing/2016/5/12/chartex" xmlns:cx5="http://schemas.microsoft.com/office/drawing/2016/5/11/chartex" xmlns:cx4="http://schemas.microsoft.com/office/drawing/2016/5/10/chartex" xmlns:cx3="http://schemas.microsoft.com/office/drawing/2016/5/9/chartex" xmlns:cx2="http://schemas.microsoft.com/office/drawing/2015/10/21/chartex">
           <w:pict>
             <v:line w14:anchorId="60BE7D18" id="Straight Connector 19" o:spid="_x0000_s1026" style="position:absolute;flip:y;z-index:251622400;visibility:visible;mso-wrap-style:square;mso-width-percent:0;mso-height-percent:0;mso-wrap-distance-left:9pt;mso-wrap-distance-top:0;mso-wrap-distance-right:9pt;mso-wrap-distance-bottom:0;mso-position-horizontal:absolute;mso-position-horizontal-relative:text;mso-position-vertical:absolute;mso-position-vertical-relative:text;mso-width-percent:0;mso-height-percent:0;mso-width-relative:page;mso-height-relative:page" from="-.1pt,5.2pt" to="520.7pt,5.2pt" o:gfxdata="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" strokecolor="#974706 [1609]" strokeweight="1pt">
               <v:stroke endcap="round"/>
@@ -10051,7 +10706,7 @@
                               <w:sz w:val="18"/>
                               <w:szCs w:val="18"/>
                             </w:rPr>
-                            <w:t>6</w:t>
+                            <w:t>9</w:t>
                           </w:r>
                           <w:r>
                             <w:rPr>
@@ -10126,6 +10781,10 @@
         </mc:Choice>
         <mc:Fallback>
           <w:pict>
+            <v:shapetype id="_x0000_t202" coordsize="21600,21600" o:spt="202" path="m,l,21600r21600,l21600,xe">
+              <v:stroke joinstyle="miter"/>
+              <v:path gradientshapeok="t" o:connecttype="rect"/>
+            </v:shapetype>
             <v:shape id="Text Box 4" o:spid="_x0000_s1028" type="#_x0000_t202" style="position:absolute;margin-left:444.65pt;margin-top:26.95pt;width:70.9pt;height:15.9pt;z-index:251663360;visibility:visible;mso-wrap-style:square;mso-width-percent:0;mso-height-percent:0;mso-wrap-distance-left:9pt;mso-wrap-distance-top:0;mso-wrap-distance-right:9pt;mso-wrap-distance-bottom:0;mso-position-horizontal:absolute;mso-position-horizontal-relative:text;mso-position-vertical:absolute;mso-position-vertical-relative:text;mso-width-percent:0;mso-height-percent:0;mso-width-relative:page;mso-height-relative:page;v-text-anchor:middle" o:gfxdata="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" filled="f" stroked="f" strokeweight=".5pt">
               <v:textbox inset="0,0,0,0">
                 <w:txbxContent>
@@ -10172,7 +10831,7 @@
                         <w:sz w:val="18"/>
                         <w:szCs w:val="18"/>
                       </w:rPr>
-                      <w:t>6</w:t>
+                      <w:t>9</w:t>
                     </w:r>
                     <w:r>
                       <w:rPr>
@@ -16293,7 +16952,7 @@
 </file>
 
 <file path=customXml/itemProps1.xml><?xml version="1.0" encoding="utf-8"?>
-<ds:datastoreItem xmlns:ds="http://schemas.openxmlformats.org/officeDocument/2006/customXml" ds:itemID="{D23210AB-BFA8-4CD2-87A6-7B24358F7AE6}">
+<ds:datastoreItem xmlns:ds="http://schemas.openxmlformats.org/officeDocument/2006/customXml" ds:itemID="{16FE68F2-F74F-4472-9814-F11EDA64E135}">
   <ds:schemaRefs>
     <ds:schemaRef ds:uri="http://schemas.openxmlformats.org/officeDocument/2006/bibliography"/>
   </ds:schemaRefs>

</xml_diff>

<commit_message>
Add third homework LINQ
</commit_message>
<xml_diff>
--- a/Entity Framework Core/SoftUni/03. Entity-Framework-Introduction-Exercises.docx
+++ b/Entity Framework Core/SoftUni/03. Entity-Framework-Introduction-Exercises.docx
@@ -1783,20 +1783,28 @@
       <w:pPr>
         <w:pStyle w:val="Heading2"/>
         <w:rPr>
+          <w:highlight w:val="yellow"/>
           <w:lang w:val="bg-BG"/>
         </w:rPr>
       </w:pPr>
       <w:r>
+        <w:rPr>
+          <w:highlight w:val="yellow"/>
+        </w:rPr>
         <w:t xml:space="preserve">Employees </w:t>
       </w:r>
       <w:bookmarkStart w:id="0" w:name="OLE_LINK42"/>
       <w:r>
+        <w:rPr>
+          <w:highlight w:val="yellow"/>
+        </w:rPr>
         <w:t>Full Information</w:t>
       </w:r>
     </w:p>
     <w:p>
       <w:pPr>
         <w:rPr>
+          <w:highlight w:val="yellow"/>
           <w:lang w:val="bg-BG"/>
         </w:rPr>
       </w:pPr>
@@ -1804,10 +1812,14 @@
         <w:rPr>
           <w:b/>
           <w:noProof/>
+          <w:highlight w:val="yellow"/>
         </w:rPr>
         <w:t>NOTE</w:t>
       </w:r>
       <w:r>
+        <w:rPr>
+          <w:highlight w:val="yellow"/>
+        </w:rPr>
         <w:t xml:space="preserve">: You will need method </w:t>
       </w:r>
       <w:bookmarkStart w:id="1" w:name="OLE_LINK37"/>
@@ -1820,6 +1832,7 @@
           <w:color w:val="0000FF"/>
           <w:sz w:val="19"/>
           <w:szCs w:val="19"/>
+          <w:highlight w:val="yellow"/>
         </w:rPr>
         <w:t>public</w:t>
       </w:r>
@@ -1830,6 +1843,7 @@
           <w:color w:val="000000"/>
           <w:sz w:val="19"/>
           <w:szCs w:val="19"/>
+          <w:highlight w:val="yellow"/>
         </w:rPr>
         <w:t xml:space="preserve"> </w:t>
       </w:r>
@@ -1840,6 +1854,7 @@
           <w:color w:val="0000FF"/>
           <w:sz w:val="19"/>
           <w:szCs w:val="19"/>
+          <w:highlight w:val="yellow"/>
         </w:rPr>
         <w:t>static</w:t>
       </w:r>
@@ -1850,6 +1865,7 @@
           <w:color w:val="000000"/>
           <w:sz w:val="19"/>
           <w:szCs w:val="19"/>
+          <w:highlight w:val="yellow"/>
         </w:rPr>
         <w:t xml:space="preserve"> </w:t>
       </w:r>
@@ -1860,6 +1876,7 @@
           <w:color w:val="0000FF"/>
           <w:sz w:val="19"/>
           <w:szCs w:val="19"/>
+          <w:highlight w:val="yellow"/>
         </w:rPr>
         <w:t>string</w:t>
       </w:r>
@@ -1870,6 +1887,7 @@
           <w:color w:val="000000"/>
           <w:sz w:val="19"/>
           <w:szCs w:val="19"/>
+          <w:highlight w:val="yellow"/>
         </w:rPr>
         <w:t xml:space="preserve"> GetEmployeesFullInformation(</w:t>
       </w:r>
@@ -1880,6 +1898,7 @@
           <w:color w:val="2C9FA2"/>
           <w:sz w:val="19"/>
           <w:szCs w:val="19"/>
+          <w:highlight w:val="yellow"/>
         </w:rPr>
         <w:t xml:space="preserve">SoftUniContext </w:t>
       </w:r>
@@ -1890,6 +1909,7 @@
           <w:color w:val="000000"/>
           <w:sz w:val="19"/>
           <w:szCs w:val="19"/>
+          <w:highlight w:val="yellow"/>
         </w:rPr>
         <w:t xml:space="preserve">context) </w:t>
       </w:r>
@@ -1903,6 +1923,7 @@
           <w:color w:val="000000"/>
           <w:sz w:val="19"/>
           <w:szCs w:val="19"/>
+          <w:highlight w:val="yellow"/>
         </w:rPr>
         <w:t xml:space="preserve">and </w:t>
       </w:r>
@@ -1913,6 +1934,7 @@
           <w:color w:val="0000FF"/>
           <w:sz w:val="19"/>
           <w:szCs w:val="19"/>
+          <w:highlight w:val="yellow"/>
         </w:rPr>
         <w:t>public</w:t>
       </w:r>
@@ -1923,6 +1945,7 @@
           <w:color w:val="000000"/>
           <w:sz w:val="19"/>
           <w:szCs w:val="19"/>
+          <w:highlight w:val="yellow"/>
         </w:rPr>
         <w:t xml:space="preserve"> </w:t>
       </w:r>
@@ -1933,22 +1956,28 @@
           <w:color w:val="2C9FA2"/>
           <w:sz w:val="19"/>
           <w:szCs w:val="19"/>
+          <w:highlight w:val="yellow"/>
         </w:rPr>
         <w:t>StartUp</w:t>
       </w:r>
       <w:r>
         <w:rPr>
           <w:noProof/>
+          <w:highlight w:val="yellow"/>
         </w:rPr>
         <w:t xml:space="preserve"> </w:t>
       </w:r>
       <w:r>
+        <w:rPr>
+          <w:highlight w:val="yellow"/>
+        </w:rPr>
         <w:t xml:space="preserve">class. </w:t>
       </w:r>
     </w:p>
     <w:p>
       <w:pPr>
         <w:rPr>
+          <w:highlight w:val="yellow"/>
           <w:lang w:val="bg-BG"/>
         </w:rPr>
       </w:pPr>
@@ -1957,128 +1986,174 @@
       <w:bookmarkStart w:id="6" w:name="OLE_LINK76"/>
       <w:bookmarkEnd w:id="0"/>
       <w:r>
+        <w:rPr>
+          <w:highlight w:val="yellow"/>
+        </w:rPr>
         <w:t xml:space="preserve">Now we can use the </w:t>
       </w:r>
       <w:r>
         <w:rPr>
           <w:b/>
           <w:noProof/>
+          <w:highlight w:val="yellow"/>
         </w:rPr>
         <w:t>SoftUniContext</w:t>
       </w:r>
       <w:r>
         <w:rPr>
           <w:noProof/>
+          <w:highlight w:val="yellow"/>
         </w:rPr>
         <w:t xml:space="preserve"> </w:t>
       </w:r>
       <w:r>
+        <w:rPr>
+          <w:highlight w:val="yellow"/>
+        </w:rPr>
         <w:t xml:space="preserve">to extract data from our database. Your first task is to extract </w:t>
       </w:r>
       <w:r>
         <w:rPr>
           <w:b/>
+          <w:highlight w:val="yellow"/>
         </w:rPr>
         <w:t xml:space="preserve">all employees </w:t>
       </w:r>
       <w:r>
+        <w:rPr>
+          <w:highlight w:val="yellow"/>
+        </w:rPr>
         <w:t>and</w:t>
       </w:r>
       <w:r>
         <w:rPr>
           <w:b/>
+          <w:highlight w:val="yellow"/>
         </w:rPr>
         <w:t xml:space="preserve"> </w:t>
       </w:r>
       <w:r>
+        <w:rPr>
+          <w:highlight w:val="yellow"/>
+        </w:rPr>
         <w:t xml:space="preserve">return their </w:t>
       </w:r>
       <w:r>
         <w:rPr>
           <w:b/>
+          <w:highlight w:val="yellow"/>
         </w:rPr>
         <w:t>first</w:t>
       </w:r>
       <w:r>
+        <w:rPr>
+          <w:highlight w:val="yellow"/>
+        </w:rPr>
         <w:t xml:space="preserve">, </w:t>
       </w:r>
       <w:r>
         <w:rPr>
           <w:b/>
+          <w:highlight w:val="yellow"/>
         </w:rPr>
         <w:t>last</w:t>
       </w:r>
       <w:r>
+        <w:rPr>
+          <w:highlight w:val="yellow"/>
+        </w:rPr>
         <w:t xml:space="preserve"> and </w:t>
       </w:r>
       <w:r>
         <w:rPr>
           <w:b/>
+          <w:highlight w:val="yellow"/>
         </w:rPr>
         <w:t>middle</w:t>
       </w:r>
       <w:r>
+        <w:rPr>
+          <w:highlight w:val="yellow"/>
+        </w:rPr>
         <w:t xml:space="preserve"> name, their </w:t>
       </w:r>
       <w:r>
         <w:rPr>
           <w:b/>
+          <w:highlight w:val="yellow"/>
         </w:rPr>
         <w:t>job</w:t>
       </w:r>
       <w:r>
+        <w:rPr>
+          <w:highlight w:val="yellow"/>
+        </w:rPr>
         <w:t xml:space="preserve"> </w:t>
       </w:r>
       <w:r>
         <w:rPr>
           <w:b/>
+          <w:highlight w:val="yellow"/>
         </w:rPr>
         <w:t>title</w:t>
       </w:r>
       <w:r>
+        <w:rPr>
+          <w:highlight w:val="yellow"/>
+        </w:rPr>
         <w:t xml:space="preserve"> and </w:t>
       </w:r>
       <w:r>
         <w:rPr>
           <w:b/>
+          <w:highlight w:val="yellow"/>
         </w:rPr>
         <w:t>salary</w:t>
       </w:r>
       <w:r>
+        <w:rPr>
+          <w:highlight w:val="yellow"/>
+        </w:rPr>
         <w:t xml:space="preserve">, </w:t>
       </w:r>
       <w:r>
         <w:rPr>
           <w:color w:val="000000" w:themeColor="text1"/>
+          <w:highlight w:val="yellow"/>
         </w:rPr>
         <w:t xml:space="preserve">rounded </w:t>
       </w:r>
       <w:r>
+        <w:rPr>
+          <w:highlight w:val="yellow"/>
+        </w:rPr>
         <w:t xml:space="preserve">to </w:t>
       </w:r>
       <w:r>
         <w:rPr>
           <w:b/>
+          <w:highlight w:val="yellow"/>
         </w:rPr>
         <w:t>2</w:t>
       </w:r>
       <w:r>
+        <w:rPr>
+          <w:highlight w:val="yellow"/>
+        </w:rPr>
         <w:t xml:space="preserve"> </w:t>
       </w:r>
       <w:r>
         <w:rPr>
           <w:b/>
+          <w:highlight w:val="yellow"/>
         </w:rPr>
         <w:t>symbols</w:t>
       </w:r>
       <w:r>
-        <w:t xml:space="preserve"> after the decimal separator, all of those separated with a space. </w:t>
-      </w:r>
-      <w:r>
-        <w:rPr>
-          <w:highlight w:val="yellow"/>
-        </w:rPr>
-        <w:t xml:space="preserve">Order them by </w:t>
+        <w:rPr>
+          <w:highlight w:val="yellow"/>
+        </w:rPr>
+        <w:t xml:space="preserve"> after the decimal separator, all of those separated with a space. Order them by </w:t>
       </w:r>
       <w:r>
         <w:rPr>
@@ -2111,6 +2186,7 @@
       <w:pPr>
         <w:pStyle w:val="Heading3"/>
         <w:rPr>
+          <w:highlight w:val="yellow"/>
           <w:lang w:val="bg-BG"/>
         </w:rPr>
       </w:pPr>
@@ -2120,6 +2196,9 @@
       <w:bookmarkEnd w:id="5"/>
       <w:bookmarkEnd w:id="6"/>
       <w:r>
+        <w:rPr>
+          <w:highlight w:val="yellow"/>
+        </w:rPr>
         <w:t>Example</w:t>
       </w:r>
     </w:p>
@@ -2144,11 +2223,13 @@
               <w:pStyle w:val="Code"/>
               <w:rPr>
                 <w:rFonts w:asciiTheme="minorHAnsi" w:hAnsiTheme="minorHAnsi" w:cstheme="minorHAnsi"/>
+                <w:highlight w:val="yellow"/>
               </w:rPr>
             </w:pPr>
             <w:r>
               <w:rPr>
                 <w:rFonts w:asciiTheme="minorHAnsi" w:hAnsiTheme="minorHAnsi" w:cstheme="minorHAnsi"/>
+                <w:highlight w:val="yellow"/>
               </w:rPr>
               <w:t>Output</w:t>
             </w:r>
@@ -2165,11 +2246,13 @@
               <w:pStyle w:val="Code"/>
               <w:rPr>
                 <w:b w:val="0"/>
+                <w:highlight w:val="yellow"/>
               </w:rPr>
             </w:pPr>
             <w:r>
               <w:rPr>
                 <w:b w:val="0"/>
+                <w:highlight w:val="yellow"/>
               </w:rPr>
               <w:lastRenderedPageBreak/>
               <w:t>Guy Gilbert R Production Technician 12500.00</w:t>
@@ -2187,11 +2270,13 @@
               <w:pStyle w:val="Code"/>
               <w:rPr>
                 <w:b w:val="0"/>
+                <w:highlight w:val="yellow"/>
               </w:rPr>
             </w:pPr>
             <w:r>
               <w:rPr>
                 <w:b w:val="0"/>
+                <w:highlight w:val="yellow"/>
               </w:rPr>
               <w:t>Kevin Brown F Marketing Assistant 13500.00</w:t>
             </w:r>
@@ -2213,6 +2298,7 @@
             <w:r>
               <w:rPr>
                 <w:b w:val="0"/>
+                <w:highlight w:val="yellow"/>
               </w:rPr>
               <w:t>…</w:t>
             </w:r>
@@ -6387,10 +6473,14 @@
       <w:pPr>
         <w:pStyle w:val="Heading2"/>
         <w:rPr>
+          <w:highlight w:val="yellow"/>
           <w:lang w:val="bg-BG"/>
         </w:rPr>
       </w:pPr>
       <w:r>
+        <w:rPr>
+          <w:highlight w:val="yellow"/>
+        </w:rPr>
         <w:t>Find Latest 10 Projects</w:t>
       </w:r>
     </w:p>
@@ -6404,10 +6494,14 @@
         <w:rPr>
           <w:b/>
           <w:noProof/>
+          <w:highlight w:val="yellow"/>
         </w:rPr>
         <w:t>NOTE</w:t>
       </w:r>
       <w:r>
+        <w:rPr>
+          <w:highlight w:val="yellow"/>
+        </w:rPr>
         <w:t xml:space="preserve">: You will need method </w:t>
       </w:r>
       <w:bookmarkStart w:id="63" w:name="OLE_LINK83"/>
@@ -6419,6 +6513,7 @@
           <w:color w:val="0000FF"/>
           <w:sz w:val="19"/>
           <w:szCs w:val="19"/>
+          <w:highlight w:val="yellow"/>
         </w:rPr>
         <w:t>public static</w:t>
       </w:r>
@@ -6429,6 +6524,7 @@
           <w:color w:val="000000"/>
           <w:sz w:val="19"/>
           <w:szCs w:val="19"/>
+          <w:highlight w:val="yellow"/>
         </w:rPr>
         <w:t xml:space="preserve"> </w:t>
       </w:r>
@@ -6439,6 +6535,7 @@
           <w:color w:val="0000FF"/>
           <w:sz w:val="19"/>
           <w:szCs w:val="19"/>
+          <w:highlight w:val="yellow"/>
         </w:rPr>
         <w:t>string</w:t>
       </w:r>
@@ -6449,6 +6546,7 @@
           <w:color w:val="000000"/>
           <w:sz w:val="19"/>
           <w:szCs w:val="19"/>
+          <w:highlight w:val="yellow"/>
         </w:rPr>
         <w:t xml:space="preserve"> GetLatestProjects(</w:t>
       </w:r>
@@ -6459,6 +6557,7 @@
           <w:color w:val="2C9FA2"/>
           <w:sz w:val="19"/>
           <w:szCs w:val="19"/>
+          <w:highlight w:val="yellow"/>
         </w:rPr>
         <w:t xml:space="preserve">SoftUniContext </w:t>
       </w:r>
@@ -6469,6 +6568,7 @@
           <w:color w:val="000000"/>
           <w:sz w:val="19"/>
           <w:szCs w:val="19"/>
+          <w:highlight w:val="yellow"/>
         </w:rPr>
         <w:t xml:space="preserve">context) </w:t>
       </w:r>
@@ -6481,6 +6581,7 @@
           <w:color w:val="000000"/>
           <w:sz w:val="19"/>
           <w:szCs w:val="19"/>
+          <w:highlight w:val="yellow"/>
         </w:rPr>
         <w:t xml:space="preserve">and </w:t>
       </w:r>
@@ -6491,6 +6592,7 @@
           <w:color w:val="0000FF"/>
           <w:sz w:val="19"/>
           <w:szCs w:val="19"/>
+          <w:highlight w:val="yellow"/>
         </w:rPr>
         <w:t>public</w:t>
       </w:r>
@@ -6501,6 +6603,7 @@
           <w:color w:val="000000"/>
           <w:sz w:val="19"/>
           <w:szCs w:val="19"/>
+          <w:highlight w:val="yellow"/>
         </w:rPr>
         <w:t xml:space="preserve"> </w:t>
       </w:r>
@@ -6511,22 +6614,31 @@
           <w:color w:val="2C9FA2"/>
           <w:sz w:val="19"/>
           <w:szCs w:val="19"/>
+          <w:highlight w:val="yellow"/>
         </w:rPr>
         <w:t>StartUp</w:t>
       </w:r>
       <w:r>
         <w:rPr>
           <w:noProof/>
+          <w:highlight w:val="yellow"/>
         </w:rPr>
         <w:t xml:space="preserve"> </w:t>
       </w:r>
       <w:r>
-        <w:t xml:space="preserve">class. </w:t>
+        <w:rPr>
+          <w:highlight w:val="yellow"/>
+        </w:rPr>
+        <w:t>class.</w:t>
+      </w:r>
+      <w:r>
+        <w:t xml:space="preserve"> </w:t>
       </w:r>
     </w:p>
     <w:p>
       <w:pPr>
         <w:rPr>
+          <w:highlight w:val="yellow"/>
           <w:lang w:val="bg-BG"/>
         </w:rPr>
       </w:pPr>
@@ -6535,42 +6647,61 @@
       <w:bookmarkEnd w:id="61"/>
       <w:bookmarkEnd w:id="62"/>
       <w:r>
+        <w:rPr>
+          <w:highlight w:val="yellow"/>
+        </w:rPr>
         <w:t xml:space="preserve">Write a program that return information about the </w:t>
       </w:r>
       <w:r>
         <w:rPr>
           <w:b/>
+          <w:highlight w:val="yellow"/>
         </w:rPr>
         <w:t>last 10 started projects</w:t>
       </w:r>
       <w:r>
+        <w:rPr>
+          <w:highlight w:val="yellow"/>
+        </w:rPr>
         <w:t>.</w:t>
       </w:r>
       <w:r>
         <w:rPr>
           <w:b/>
+          <w:highlight w:val="yellow"/>
         </w:rPr>
         <w:t xml:space="preserve"> Sort</w:t>
       </w:r>
       <w:r>
+        <w:rPr>
+          <w:highlight w:val="yellow"/>
+        </w:rPr>
         <w:t xml:space="preserve"> </w:t>
       </w:r>
       <w:r>
         <w:rPr>
           <w:b/>
+          <w:highlight w:val="yellow"/>
         </w:rPr>
         <w:t xml:space="preserve">them by name </w:t>
       </w:r>
       <w:r>
+        <w:rPr>
+          <w:highlight w:val="yellow"/>
+        </w:rPr>
         <w:t xml:space="preserve">lexicographically and return </w:t>
       </w:r>
       <w:r>
         <w:rPr>
           <w:b/>
+          <w:highlight w:val="yellow"/>
         </w:rPr>
         <w:t>their name, description and start date</w:t>
       </w:r>
       <w:r>
+        <w:rPr>
+          <w:highlight w:val="yellow"/>
+        </w:rPr>
         <w:t>, each on a new row. Format of the output</w:t>
       </w:r>
     </w:p>
@@ -6580,20 +6711,28 @@
       <w:pPr>
         <w:pStyle w:val="Heading3"/>
         <w:rPr>
+          <w:highlight w:val="yellow"/>
           <w:lang w:val="bg-BG"/>
         </w:rPr>
       </w:pPr>
       <w:r>
+        <w:rPr>
+          <w:highlight w:val="yellow"/>
+        </w:rPr>
         <w:t>Constraints</w:t>
       </w:r>
     </w:p>
     <w:p>
       <w:pPr>
         <w:rPr>
+          <w:highlight w:val="yellow"/>
           <w:lang w:val="bg-BG"/>
         </w:rPr>
       </w:pPr>
       <w:r>
+        <w:rPr>
+          <w:highlight w:val="yellow"/>
+        </w:rPr>
         <w:t>Use date format: "</w:t>
       </w:r>
       <w:bookmarkStart w:id="67" w:name="OLE_LINK35"/>
@@ -6604,6 +6743,7 @@
       <w:r>
         <w:rPr>
           <w:rStyle w:val="CodeChar"/>
+          <w:highlight w:val="yellow"/>
         </w:rPr>
         <w:t>M/d/</w:t>
       </w:r>
@@ -6611,6 +6751,7 @@
       <w:r>
         <w:rPr>
           <w:rStyle w:val="CodeChar"/>
+          <w:highlight w:val="yellow"/>
         </w:rPr>
         <w:t>yyyy</w:t>
       </w:r>
@@ -6618,6 +6759,7 @@
       <w:r>
         <w:rPr>
           <w:rStyle w:val="CodeChar"/>
+          <w:highlight w:val="yellow"/>
         </w:rPr>
         <w:t xml:space="preserve"> h:mm:ss tt</w:t>
       </w:r>
@@ -6627,6 +6769,9 @@
       <w:bookmarkEnd w:id="70"/>
       <w:bookmarkEnd w:id="71"/>
       <w:r>
+        <w:rPr>
+          <w:highlight w:val="yellow"/>
+        </w:rPr>
         <w:t>".</w:t>
       </w:r>
     </w:p>
@@ -6634,12 +6779,16 @@
       <w:pPr>
         <w:pStyle w:val="Heading3"/>
         <w:rPr>
+          <w:highlight w:val="yellow"/>
           <w:lang w:val="bg-BG"/>
         </w:rPr>
       </w:pPr>
       <w:bookmarkStart w:id="72" w:name="OLE_LINK33"/>
       <w:bookmarkStart w:id="73" w:name="OLE_LINK34"/>
       <w:r>
+        <w:rPr>
+          <w:highlight w:val="yellow"/>
+        </w:rPr>
         <w:t>Example</w:t>
       </w:r>
     </w:p>
@@ -6665,11 +6814,13 @@
               <w:rPr>
                 <w:rFonts w:asciiTheme="minorHAnsi" w:hAnsiTheme="minorHAnsi" w:cstheme="minorHAnsi"/>
                 <w:b w:val="0"/>
+                <w:highlight w:val="yellow"/>
               </w:rPr>
             </w:pPr>
             <w:r>
               <w:rPr>
                 <w:rFonts w:asciiTheme="minorHAnsi" w:hAnsiTheme="minorHAnsi" w:cstheme="minorHAnsi"/>
+                <w:highlight w:val="yellow"/>
               </w:rPr>
               <w:t>Output</w:t>
             </w:r>
@@ -6686,17 +6837,20 @@
               <w:pStyle w:val="Code"/>
               <w:rPr>
                 <w:b w:val="0"/>
+                <w:highlight w:val="yellow"/>
               </w:rPr>
             </w:pPr>
             <w:r>
               <w:rPr>
                 <w:b w:val="0"/>
+                <w:highlight w:val="yellow"/>
               </w:rPr>
               <w:t>All-Purpose Bike Stand</w:t>
             </w:r>
             <w:r>
               <w:rPr>
                 <w:b w:val="0"/>
+                <w:highlight w:val="yellow"/>
                 <w:lang w:val="bg-BG"/>
               </w:rPr>
               <w:br/>
@@ -6704,12 +6858,14 @@
             <w:r>
               <w:rPr>
                 <w:b w:val="0"/>
+                <w:highlight w:val="yellow"/>
               </w:rPr>
               <w:t>Research, design and development of All-Purpose Bike Stand. Perfect all-purpose bike stand for working on your bike at home. Quick-adjusting clamps and steel construction.</w:t>
             </w:r>
             <w:r>
               <w:rPr>
                 <w:b w:val="0"/>
+                <w:highlight w:val="yellow"/>
                 <w:lang w:val="bg-BG"/>
               </w:rPr>
               <w:br/>
@@ -6717,6 +6873,7 @@
             <w:r>
               <w:rPr>
                 <w:b w:val="0"/>
+                <w:highlight w:val="yellow"/>
               </w:rPr>
               <w:t>9/1/2005 12:00:00 AM</w:t>
             </w:r>
@@ -6733,12 +6890,13 @@
               <w:pStyle w:val="Code"/>
               <w:rPr>
                 <w:b w:val="0"/>
-                <w:highlight w:val="green"/>
+                <w:highlight w:val="yellow"/>
               </w:rPr>
             </w:pPr>
             <w:r>
               <w:rPr>
                 <w:b w:val="0"/>
+                <w:highlight w:val="yellow"/>
               </w:rPr>
               <w:t>…</w:t>
             </w:r>
@@ -7668,10 +7826,14 @@
       <w:pPr>
         <w:pStyle w:val="Heading3"/>
         <w:rPr>
+          <w:highlight w:val="yellow"/>
           <w:lang w:val="bg-BG"/>
         </w:rPr>
       </w:pPr>
       <w:r>
+        <w:rPr>
+          <w:highlight w:val="yellow"/>
+        </w:rPr>
         <w:t>Constraints</w:t>
       </w:r>
     </w:p>
@@ -7689,6 +7851,7 @@
           <w:color w:val="auto"/>
           <w:sz w:val="22"/>
           <w:szCs w:val="22"/>
+          <w:highlight w:val="yellow"/>
           <w:lang w:val="bg-BG"/>
         </w:rPr>
       </w:pPr>
@@ -7700,6 +7863,7 @@
           <w:color w:val="auto"/>
           <w:sz w:val="22"/>
           <w:szCs w:val="22"/>
+          <w:highlight w:val="yellow"/>
         </w:rPr>
         <w:t>make</w:t>
       </w:r>
@@ -7711,8 +7875,9 @@
           <w:color w:val="auto"/>
           <w:sz w:val="22"/>
           <w:szCs w:val="22"/>
-        </w:rPr>
-        <w:t xml:space="preserve"> your</w:t>
+          <w:highlight w:val="yellow"/>
+        </w:rPr>
+        <w:t xml:space="preserve"> your </w:t>
       </w:r>
       <w:r>
         <w:rPr>
@@ -7721,8 +7886,9 @@
           <w:color w:val="auto"/>
           <w:sz w:val="22"/>
           <w:szCs w:val="22"/>
-        </w:rPr>
-        <w:t xml:space="preserve"> </w:t>
+          <w:highlight w:val="yellow"/>
+        </w:rPr>
+        <w:t xml:space="preserve">Find a way to </w:t>
       </w:r>
       <w:r>
         <w:rPr>
@@ -7731,28 +7897,9 @@
           <w:color w:val="auto"/>
           <w:sz w:val="22"/>
           <w:szCs w:val="22"/>
-        </w:rPr>
-        <w:t xml:space="preserve">Find a way to </w:t>
-      </w:r>
-      <w:r>
-        <w:rPr>
-          <w:rFonts w:eastAsiaTheme="minorHAnsi" w:cstheme="minorBidi"/>
-          <w:b w:val="0"/>
-          <w:color w:val="auto"/>
-          <w:sz w:val="22"/>
-          <w:szCs w:val="22"/>
-        </w:rPr>
-        <w:t>query</w:t>
-      </w:r>
-      <w:r>
-        <w:rPr>
-          <w:rFonts w:eastAsiaTheme="minorHAnsi" w:cstheme="minorBidi"/>
-          <w:b w:val="0"/>
-          <w:color w:val="auto"/>
-          <w:sz w:val="22"/>
-          <w:szCs w:val="22"/>
-        </w:rPr>
-        <w:t xml:space="preserve"> </w:t>
+          <w:highlight w:val="yellow"/>
+        </w:rPr>
+        <w:t xml:space="preserve">query </w:t>
       </w:r>
       <w:r>
         <w:rPr>
@@ -7761,6 +7908,7 @@
           <w:color w:val="auto"/>
           <w:sz w:val="22"/>
           <w:szCs w:val="22"/>
+          <w:highlight w:val="yellow"/>
         </w:rPr>
         <w:t>case-insensitive</w:t>
       </w:r>
@@ -7771,6 +7919,7 @@
           <w:color w:val="auto"/>
           <w:sz w:val="22"/>
           <w:szCs w:val="22"/>
+          <w:highlight w:val="yellow"/>
         </w:rPr>
         <w:tab/>
       </w:r>
@@ -7779,10 +7928,14 @@
       <w:pPr>
         <w:pStyle w:val="Heading3"/>
         <w:rPr>
+          <w:highlight w:val="yellow"/>
           <w:lang w:val="bg-BG"/>
         </w:rPr>
       </w:pPr>
       <w:r>
+        <w:rPr>
+          <w:highlight w:val="yellow"/>
+        </w:rPr>
         <w:t>Example</w:t>
       </w:r>
     </w:p>
@@ -7808,11 +7961,13 @@
               <w:rPr>
                 <w:rFonts w:asciiTheme="minorHAnsi" w:hAnsiTheme="minorHAnsi" w:cstheme="minorHAnsi"/>
                 <w:b w:val="0"/>
+                <w:highlight w:val="yellow"/>
               </w:rPr>
             </w:pPr>
             <w:r>
               <w:rPr>
                 <w:rFonts w:asciiTheme="minorHAnsi" w:hAnsiTheme="minorHAnsi" w:cstheme="minorHAnsi"/>
+                <w:highlight w:val="yellow"/>
               </w:rPr>
               <w:t>Output</w:t>
             </w:r>
@@ -7829,11 +7984,13 @@
               <w:pStyle w:val="Code"/>
               <w:rPr>
                 <w:b w:val="0"/>
+                <w:highlight w:val="yellow"/>
               </w:rPr>
             </w:pPr>
             <w:r>
               <w:rPr>
                 <w:b w:val="0"/>
+                <w:highlight w:val="yellow"/>
               </w:rPr>
               <w:t>Sairaj Uddin - Scheduling Assistant - ($16000.00)</w:t>
             </w:r>
@@ -7850,11 +8007,13 @@
               <w:pStyle w:val="Code"/>
               <w:rPr>
                 <w:b w:val="0"/>
+                <w:highlight w:val="yellow"/>
               </w:rPr>
             </w:pPr>
             <w:r>
               <w:rPr>
                 <w:b w:val="0"/>
+                <w:highlight w:val="yellow"/>
               </w:rPr>
               <w:t>Samantha Smith - Production Technician - ($14000.00)</w:t>
             </w:r>
@@ -7876,6 +8035,7 @@
             <w:r>
               <w:rPr>
                 <w:b w:val="0"/>
+                <w:highlight w:val="yellow"/>
               </w:rPr>
               <w:t>…</w:t>
             </w:r>
@@ -7888,6 +8048,7 @@
         <w:pStyle w:val="Heading2"/>
         <w:rPr>
           <w:noProof/>
+          <w:highlight w:val="yellow"/>
           <w:lang w:val="bg-BG"/>
         </w:rPr>
       </w:pPr>
@@ -7898,6 +8059,7 @@
       <w:r>
         <w:rPr>
           <w:noProof/>
+          <w:highlight w:val="yellow"/>
         </w:rPr>
         <w:t>Delete Project by Id</w:t>
       </w:r>
@@ -7914,10 +8076,14 @@
         <w:rPr>
           <w:b/>
           <w:noProof/>
+          <w:highlight w:val="yellow"/>
         </w:rPr>
         <w:t>NOTE</w:t>
       </w:r>
       <w:r>
+        <w:rPr>
+          <w:highlight w:val="yellow"/>
+        </w:rPr>
         <w:t xml:space="preserve">: You will need method </w:t>
       </w:r>
       <w:bookmarkStart w:id="93" w:name="OLE_LINK98"/>
@@ -7929,6 +8095,7 @@
           <w:color w:val="0000FF"/>
           <w:sz w:val="19"/>
           <w:szCs w:val="19"/>
+          <w:highlight w:val="yellow"/>
         </w:rPr>
         <w:t>public static</w:t>
       </w:r>
@@ -7939,6 +8106,7 @@
           <w:color w:val="000000"/>
           <w:sz w:val="19"/>
           <w:szCs w:val="19"/>
+          <w:highlight w:val="yellow"/>
         </w:rPr>
         <w:t xml:space="preserve"> </w:t>
       </w:r>
@@ -7949,6 +8117,7 @@
           <w:color w:val="0000FF"/>
           <w:sz w:val="19"/>
           <w:szCs w:val="19"/>
+          <w:highlight w:val="yellow"/>
         </w:rPr>
         <w:t>string</w:t>
       </w:r>
@@ -7959,6 +8128,7 @@
           <w:color w:val="000000"/>
           <w:sz w:val="19"/>
           <w:szCs w:val="19"/>
+          <w:highlight w:val="yellow"/>
         </w:rPr>
         <w:t xml:space="preserve"> DeleteProjectById(</w:t>
       </w:r>
@@ -7969,6 +8139,7 @@
           <w:color w:val="2C9FA2"/>
           <w:sz w:val="19"/>
           <w:szCs w:val="19"/>
+          <w:highlight w:val="yellow"/>
         </w:rPr>
         <w:t xml:space="preserve">SoftUniContext </w:t>
       </w:r>
@@ -7979,6 +8150,7 @@
           <w:color w:val="000000"/>
           <w:sz w:val="19"/>
           <w:szCs w:val="19"/>
+          <w:highlight w:val="yellow"/>
         </w:rPr>
         <w:t xml:space="preserve">context) </w:t>
       </w:r>
@@ -7991,6 +8163,7 @@
           <w:color w:val="000000"/>
           <w:sz w:val="19"/>
           <w:szCs w:val="19"/>
+          <w:highlight w:val="yellow"/>
         </w:rPr>
         <w:t xml:space="preserve">and </w:t>
       </w:r>
@@ -8001,6 +8174,7 @@
           <w:color w:val="0000FF"/>
           <w:sz w:val="19"/>
           <w:szCs w:val="19"/>
+          <w:highlight w:val="yellow"/>
         </w:rPr>
         <w:t>public</w:t>
       </w:r>
@@ -8011,6 +8185,7 @@
           <w:color w:val="000000"/>
           <w:sz w:val="19"/>
           <w:szCs w:val="19"/>
+          <w:highlight w:val="yellow"/>
         </w:rPr>
         <w:t xml:space="preserve"> </w:t>
       </w:r>
@@ -8021,17 +8196,25 @@
           <w:color w:val="2C9FA2"/>
           <w:sz w:val="19"/>
           <w:szCs w:val="19"/>
+          <w:highlight w:val="yellow"/>
         </w:rPr>
         <w:t>StartUp</w:t>
       </w:r>
       <w:r>
         <w:rPr>
           <w:noProof/>
+          <w:highlight w:val="yellow"/>
         </w:rPr>
         <w:t xml:space="preserve"> </w:t>
       </w:r>
       <w:r>
-        <w:t xml:space="preserve">class. </w:t>
+        <w:rPr>
+          <w:highlight w:val="yellow"/>
+        </w:rPr>
+        <w:t>class.</w:t>
+      </w:r>
+      <w:r>
+        <w:t xml:space="preserve"> </w:t>
       </w:r>
     </w:p>
     <w:p>
@@ -8045,6 +8228,7 @@
       <w:r>
         <w:rPr>
           <w:noProof/>
+          <w:highlight w:val="yellow"/>
         </w:rPr>
         <w:t xml:space="preserve">Let's </w:t>
       </w:r>
@@ -8052,12 +8236,14 @@
         <w:rPr>
           <w:b/>
           <w:noProof/>
+          <w:highlight w:val="yellow"/>
         </w:rPr>
         <w:t>delete</w:t>
       </w:r>
       <w:r>
         <w:rPr>
           <w:noProof/>
+          <w:highlight w:val="yellow"/>
         </w:rPr>
         <w:t xml:space="preserve"> the project with id </w:t>
       </w:r>
@@ -8065,6 +8251,7 @@
         <w:rPr>
           <w:b/>
           <w:noProof/>
+          <w:highlight w:val="yellow"/>
         </w:rPr>
         <w:t>2</w:t>
       </w:r>
@@ -8075,7 +8262,22 @@
         <w:t xml:space="preserve">. </w:t>
       </w:r>
       <w:r>
-        <w:t>Then, take 10 projects and return their names, each on a new line. Remember to restore your database after this task.</w:t>
+        <w:rPr>
+          <w:highlight w:val="yellow"/>
+        </w:rPr>
+        <w:t>Then, take 10 projects</w:t>
+      </w:r>
+      <w:r>
+        <w:t xml:space="preserve"> </w:t>
+      </w:r>
+      <w:r>
+        <w:rPr>
+          <w:highlight w:val="yellow"/>
+        </w:rPr>
+        <w:t>and return their names, each on a new line</w:t>
+      </w:r>
+      <w:r>
+        <w:t>. Remember to restore your database after this task.</w:t>
       </w:r>
     </w:p>
     <w:p>
@@ -8396,6 +8598,8 @@
         </w:rPr>
         <w:t xml:space="preserve"> table. </w:t>
       </w:r>
+      <w:bookmarkStart w:id="97" w:name="_GoBack"/>
+      <w:bookmarkEnd w:id="97"/>
     </w:p>
     <w:p>
       <w:pPr>
@@ -8506,8 +8710,8 @@
         </w:rPr>
         <w:t xml:space="preserve">: You will need method </w:t>
       </w:r>
-      <w:bookmarkStart w:id="97" w:name="OLE_LINK100"/>
-      <w:bookmarkStart w:id="98" w:name="OLE_LINK101"/>
+      <w:bookmarkStart w:id="98" w:name="OLE_LINK100"/>
+      <w:bookmarkStart w:id="99" w:name="OLE_LINK101"/>
       <w:r>
         <w:rPr>
           <w:rFonts w:ascii="Consolas" w:hAnsi="Consolas" w:cs="Consolas"/>
@@ -8574,8 +8778,8 @@
         </w:rPr>
         <w:t xml:space="preserve">context) </w:t>
       </w:r>
-      <w:bookmarkEnd w:id="97"/>
       <w:bookmarkEnd w:id="98"/>
+      <w:bookmarkEnd w:id="99"/>
       <w:r>
         <w:rPr>
           <w:rFonts w:ascii="Consolas" w:hAnsi="Consolas" w:cs="Consolas"/>
@@ -8684,15 +8888,7 @@
         <w:rPr>
           <w:b/>
         </w:rPr>
-        <w:t>dele</w:t>
-      </w:r>
-      <w:bookmarkStart w:id="99" w:name="_GoBack"/>
-      <w:bookmarkEnd w:id="99"/>
-      <w:r>
-        <w:rPr>
-          <w:b/>
-        </w:rPr>
-        <w:t>te all addresses</w:t>
+        <w:t>delete all addresses</w:t>
       </w:r>
       <w:r>
         <w:t xml:space="preserve"> that are in those towns. Return the </w:t>
@@ -9432,7 +9628,7 @@
                                               <a14:useLocalDpi xmlns:a14="http://schemas.microsoft.com/office/drawing/2010/main" val="0"/>
                                             </a:ext>
                                             <a:ext uri="{837473B0-CC2E-450A-ABE3-18F120FF3D39}">
-                                              <a1611:picAttrSrcUrl xmlns:cx="http://schemas.microsoft.com/office/drawing/2014/chartex" xmlns:cx1="http://schemas.microsoft.com/office/drawing/2015/9/8/chartex" xmlns:w15="http://schemas.microsoft.com/office/word/2012/wordml" xmlns:w16se="http://schemas.microsoft.com/office/word/2015/wordml/symex" xmlns:a1611="http://schemas.microsoft.com/office/drawing/2016/11/main" xmlns:w16="http://schemas.microsoft.com/office/word/2018/wordml" xmlns:w16cid="http://schemas.microsoft.com/office/word/2016/wordml/cid" xmlns:w16cex="http://schemas.microsoft.com/office/word/2018/wordml/cex" xmlns:w="http://schemas.openxmlformats.org/wordprocessingml/2006/main" xmlns:w10="urn:schemas-microsoft-com:office:word" xmlns:v="urn:schemas-microsoft-com:vml" xmlns:o="urn:schemas-microsoft-com:office:office" xmlns:am3d="http://schemas.microsoft.com/office/drawing/2017/model3d" xmlns:aink="http://schemas.microsoft.com/office/drawing/2016/ink" xmlns:cx8="http://schemas.microsoft.com/office/drawing/2016/5/14/chartex" xmlns:cx7="http://schemas.microsoft.com/office/drawing/2016/5/13/chartex" xmlns:cx6="http://schemas.microsoft.com/office/drawing/2016/5/12/chartex" xmlns:cx5="http://schemas.microsoft.com/office/drawing/2016/5/11/chartex" xmlns:cx4="http://schemas.microsoft.com/office/drawing/2016/5/10/chartex" xmlns:cx3="http://schemas.microsoft.com/office/drawing/2016/5/9/chartex" xmlns:cx2="http://schemas.microsoft.com/office/drawing/2015/10/21/chartex" xmlns="" r:id="rId9"/>
+                                              <a1611:picAttrSrcUrl xmlns="" xmlns:cx2="http://schemas.microsoft.com/office/drawing/2015/10/21/chartex" xmlns:cx3="http://schemas.microsoft.com/office/drawing/2016/5/9/chartex" xmlns:cx4="http://schemas.microsoft.com/office/drawing/2016/5/10/chartex" xmlns:cx5="http://schemas.microsoft.com/office/drawing/2016/5/11/chartex" xmlns:cx6="http://schemas.microsoft.com/office/drawing/2016/5/12/chartex" xmlns:cx7="http://schemas.microsoft.com/office/drawing/2016/5/13/chartex" xmlns:cx8="http://schemas.microsoft.com/office/drawing/2016/5/14/chartex" xmlns:aink="http://schemas.microsoft.com/office/drawing/2016/ink" xmlns:am3d="http://schemas.microsoft.com/office/drawing/2017/model3d" xmlns:o="urn:schemas-microsoft-com:office:office" xmlns:v="urn:schemas-microsoft-com:vml" xmlns:w10="urn:schemas-microsoft-com:office:word" xmlns:w="http://schemas.openxmlformats.org/wordprocessingml/2006/main" xmlns:w16cex="http://schemas.microsoft.com/office/word/2018/wordml/cex" xmlns:w16cid="http://schemas.microsoft.com/office/word/2016/wordml/cid" xmlns:w16="http://schemas.microsoft.com/office/word/2018/wordml" xmlns:a1611="http://schemas.microsoft.com/office/drawing/2016/11/main" xmlns:w16se="http://schemas.microsoft.com/office/word/2015/wordml/symex" xmlns:w15="http://schemas.microsoft.com/office/word/2012/wordml" xmlns:cx1="http://schemas.microsoft.com/office/drawing/2015/9/8/chartex" xmlns:cx="http://schemas.microsoft.com/office/drawing/2014/chartex" r:id="rId9"/>
                                             </a:ext>
                                           </a:extLst>
                                         </a:blip>
@@ -10600,7 +10796,7 @@
             </wp:anchor>
           </w:drawing>
         </mc:Choice>
-        <mc:Fallback xmlns:cx="http://schemas.microsoft.com/office/drawing/2014/chartex" xmlns:cx1="http://schemas.microsoft.com/office/drawing/2015/9/8/chartex" xmlns:w15="http://schemas.microsoft.com/office/word/2012/wordml" xmlns:w16se="http://schemas.microsoft.com/office/word/2015/wordml/symex" xmlns:w16="http://schemas.microsoft.com/office/word/2018/wordml" xmlns:w16cid="http://schemas.microsoft.com/office/word/2016/wordml/cid" xmlns:w16cex="http://schemas.microsoft.com/office/word/2018/wordml/cex" xmlns:am3d="http://schemas.microsoft.com/office/drawing/2017/model3d" xmlns:aink="http://schemas.microsoft.com/office/drawing/2016/ink" xmlns:cx8="http://schemas.microsoft.com/office/drawing/2016/5/14/chartex" xmlns:cx7="http://schemas.microsoft.com/office/drawing/2016/5/13/chartex" xmlns:cx6="http://schemas.microsoft.com/office/drawing/2016/5/12/chartex" xmlns:cx5="http://schemas.microsoft.com/office/drawing/2016/5/11/chartex" xmlns:cx4="http://schemas.microsoft.com/office/drawing/2016/5/10/chartex" xmlns:cx3="http://schemas.microsoft.com/office/drawing/2016/5/9/chartex" xmlns:cx2="http://schemas.microsoft.com/office/drawing/2015/10/21/chartex">
+        <mc:Fallback xmlns:cx2="http://schemas.microsoft.com/office/drawing/2015/10/21/chartex" xmlns:cx3="http://schemas.microsoft.com/office/drawing/2016/5/9/chartex" xmlns:cx4="http://schemas.microsoft.com/office/drawing/2016/5/10/chartex" xmlns:cx5="http://schemas.microsoft.com/office/drawing/2016/5/11/chartex" xmlns:cx6="http://schemas.microsoft.com/office/drawing/2016/5/12/chartex" xmlns:cx7="http://schemas.microsoft.com/office/drawing/2016/5/13/chartex" xmlns:cx8="http://schemas.microsoft.com/office/drawing/2016/5/14/chartex" xmlns:aink="http://schemas.microsoft.com/office/drawing/2016/ink" xmlns:am3d="http://schemas.microsoft.com/office/drawing/2017/model3d" xmlns:w16cex="http://schemas.microsoft.com/office/word/2018/wordml/cex" xmlns:w16cid="http://schemas.microsoft.com/office/word/2016/wordml/cid" xmlns:w16="http://schemas.microsoft.com/office/word/2018/wordml" xmlns:w16se="http://schemas.microsoft.com/office/word/2015/wordml/symex" xmlns:w15="http://schemas.microsoft.com/office/word/2012/wordml" xmlns:cx1="http://schemas.microsoft.com/office/drawing/2015/9/8/chartex" xmlns:cx="http://schemas.microsoft.com/office/drawing/2014/chartex">
           <w:pict>
             <v:line w14:anchorId="60BE7D18" id="Straight Connector 19" o:spid="_x0000_s1026" style="position:absolute;flip:y;z-index:251622400;visibility:visible;mso-wrap-style:square;mso-width-percent:0;mso-height-percent:0;mso-wrap-distance-left:9pt;mso-wrap-distance-top:0;mso-wrap-distance-right:9pt;mso-wrap-distance-bottom:0;mso-position-horizontal:absolute;mso-position-horizontal-relative:text;mso-position-vertical:absolute;mso-position-vertical-relative:text;mso-width-percent:0;mso-height-percent:0;mso-width-relative:page;mso-height-relative:page" from="-.1pt,5.2pt" to="520.7pt,5.2pt" o:gfxdata="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" strokecolor="#974706 [1609]" strokeweight="1pt">
               <v:stroke endcap="round"/>
@@ -10706,7 +10902,7 @@
                               <w:sz w:val="18"/>
                               <w:szCs w:val="18"/>
                             </w:rPr>
-                            <w:t>9</w:t>
+                            <w:t>3</w:t>
                           </w:r>
                           <w:r>
                             <w:rPr>
@@ -10831,7 +11027,7 @@
                         <w:sz w:val="18"/>
                         <w:szCs w:val="18"/>
                       </w:rPr>
-                      <w:t>9</w:t>
+                      <w:t>3</w:t>
                     </w:r>
                     <w:r>
                       <w:rPr>
@@ -16952,7 +17148,7 @@
 </file>
 
 <file path=customXml/itemProps1.xml><?xml version="1.0" encoding="utf-8"?>
-<ds:datastoreItem xmlns:ds="http://schemas.openxmlformats.org/officeDocument/2006/customXml" ds:itemID="{16FE68F2-F74F-4472-9814-F11EDA64E135}">
+<ds:datastoreItem xmlns:ds="http://schemas.openxmlformats.org/officeDocument/2006/customXml" ds:itemID="{7EBAA32D-2805-4556-85A6-922D2403F7DC}">
   <ds:schemaRefs>
     <ds:schemaRef ds:uri="http://schemas.openxmlformats.org/officeDocument/2006/bibliography"/>
   </ds:schemaRefs>

</xml_diff>